<commit_message>
notas del primer quiz de math1
</commit_message>
<xml_diff>
--- a/LM Seminario Didáctica de la Aritmética_original.docx
+++ b/LM Seminario Didáctica de la Aritmética_original.docx
@@ -9,7 +9,6 @@
         <w:keepLines w:val="false"/>
         <w:pageBreakBefore w:val="false"/>
         <w:widowControl w:val="false"/>
-        <w:pBdr/>
         <w:shd w:val="clear" w:fill="auto"/>
         <w:spacing w:lineRule="auto" w:line="276" w:before="0" w:after="0"/>
         <w:ind w:hanging="0" w:left="0" w:right="0"/>
@@ -204,7 +203,6 @@
               <w:keepNext w:val="false"/>
               <w:keepLines w:val="false"/>
               <w:widowControl w:val="false"/>
-              <w:pBdr/>
               <w:shd w:val="clear" w:fill="auto"/>
               <w:spacing w:lineRule="auto" w:line="276" w:before="0" w:after="0"/>
               <w:ind w:hanging="0" w:left="0" w:right="0"/>
@@ -249,6 +247,7 @@
                 <w:b w:val="false"/>
                 <w:position w:val="0"/>
                 <w:sz w:val="24"/>
+                <w:sz w:val="24"/>
                 <w:vertAlign w:val="baseline"/>
               </w:rPr>
             </w:pPr>
@@ -257,9 +256,10 @@
                 <w:b/>
                 <w:position w:val="0"/>
                 <w:sz w:val="24"/>
-                <w:vertAlign w:val="baseline"/>
-              </w:rPr>
-              <w:t xml:space="preserve">UNIVERSIDAD DE ANTIOQUIA </w:t>
+                <w:sz w:val="24"/>
+                <w:vertAlign w:val="baseline"/>
+              </w:rPr>
+              <w:t>UNIVERSIDAD DE ANTIOQUIA</w:t>
             </w:r>
           </w:p>
         </w:tc>
@@ -330,8 +330,8 @@
       </w:tblPr>
       <w:tblGrid>
         <w:gridCol w:w="1422"/>
-        <w:gridCol w:w="142"/>
-        <w:gridCol w:w="992"/>
+        <w:gridCol w:w="141"/>
+        <w:gridCol w:w="993"/>
         <w:gridCol w:w="2411"/>
         <w:gridCol w:w="282"/>
         <w:gridCol w:w="113"/>
@@ -340,8 +340,8 @@
         <w:gridCol w:w="1133"/>
         <w:gridCol w:w="567"/>
         <w:gridCol w:w="823"/>
-        <w:gridCol w:w="737"/>
-        <w:gridCol w:w="1417"/>
+        <w:gridCol w:w="738"/>
+        <w:gridCol w:w="1416"/>
       </w:tblGrid>
       <w:tr>
         <w:trPr>
@@ -370,7 +370,6 @@
                 <w:ilvl w:val="0"/>
                 <w:numId w:val="7"/>
               </w:numPr>
-              <w:pBdr/>
               <w:shd w:val="clear" w:fill="auto"/>
               <w:spacing w:lineRule="auto" w:line="240" w:before="0" w:after="0"/>
               <w:ind w:hanging="360" w:left="360" w:right="0"/>
@@ -412,7 +411,7 @@
                 <w:shd w:fill="auto" w:val="clear"/>
                 <w:vertAlign w:val="baseline"/>
               </w:rPr>
-              <w:t xml:space="preserve">INFORMACIÓN GENERAL </w:t>
+              <w:t>INFORMACIÓN GENERAL</w:t>
             </w:r>
           </w:p>
         </w:tc>
@@ -477,6 +476,7 @@
                 <w:rFonts w:ascii="Calibri" w:hAnsi="Calibri" w:eastAsia="Calibri" w:cs="Calibri"/>
                 <w:position w:val="0"/>
                 <w:sz w:val="24"/>
+                <w:sz w:val="24"/>
                 <w:vertAlign w:val="baseline"/>
               </w:rPr>
             </w:pPr>
@@ -683,16 +683,18 @@
                 <w:rFonts w:ascii="Calibri" w:hAnsi="Calibri" w:eastAsia="Calibri" w:cs="Calibri"/>
                 <w:position w:val="0"/>
                 <w:sz w:val="24"/>
-                <w:vertAlign w:val="baseline"/>
-              </w:rPr>
-            </w:pPr>
-            <w:r>
-              <w:rPr>
-                <w:rFonts w:eastAsia="Calibri" w:cs="Calibri" w:ascii="Calibri" w:hAnsi="Calibri"/>
-                <w:position w:val="0"/>
                 <w:sz w:val="24"/>
                 <w:vertAlign w:val="baseline"/>
               </w:rPr>
+            </w:pPr>
+            <w:r>
+              <w:rPr>
+                <w:rFonts w:eastAsia="Calibri" w:cs="Calibri" w:ascii="Calibri" w:hAnsi="Calibri"/>
+                <w:position w:val="0"/>
+                <w:sz w:val="24"/>
+                <w:sz w:val="24"/>
+                <w:vertAlign w:val="baseline"/>
+              </w:rPr>
               <w:t>202</w:t>
             </w:r>
             <w:r>
@@ -700,17 +702,19 @@
                 <w:rFonts w:eastAsia="Calibri" w:cs="Calibri" w:ascii="Calibri" w:hAnsi="Calibri"/>
                 <w:position w:val="0"/>
                 <w:sz w:val="24"/>
-                <w:vertAlign w:val="baseline"/>
-              </w:rPr>
-              <w:t>3</w:t>
-            </w:r>
-            <w:r>
-              <w:rPr>
-                <w:rFonts w:eastAsia="Calibri" w:cs="Calibri" w:ascii="Calibri" w:hAnsi="Calibri"/>
-                <w:position w:val="0"/>
                 <w:sz w:val="24"/>
                 <w:vertAlign w:val="baseline"/>
               </w:rPr>
+              <w:t>4</w:t>
+            </w:r>
+            <w:r>
+              <w:rPr>
+                <w:rFonts w:eastAsia="Calibri" w:cs="Calibri" w:ascii="Calibri" w:hAnsi="Calibri"/>
+                <w:position w:val="0"/>
+                <w:sz w:val="24"/>
+                <w:sz w:val="24"/>
+                <w:vertAlign w:val="baseline"/>
+              </w:rPr>
               <w:t>-</w:t>
             </w:r>
             <w:r>
@@ -718,9 +722,30 @@
                 <w:rFonts w:eastAsia="Calibri" w:cs="Calibri" w:ascii="Calibri" w:hAnsi="Calibri"/>
                 <w:position w:val="0"/>
                 <w:sz w:val="24"/>
-                <w:vertAlign w:val="baseline"/>
-              </w:rPr>
-              <w:t>2, 2024-1</w:t>
+                <w:sz w:val="24"/>
+                <w:vertAlign w:val="baseline"/>
+              </w:rPr>
+              <w:t>1</w:t>
+            </w:r>
+            <w:r>
+              <w:rPr>
+                <w:rFonts w:eastAsia="Calibri" w:cs="Calibri" w:ascii="Calibri" w:hAnsi="Calibri"/>
+                <w:position w:val="0"/>
+                <w:sz w:val="24"/>
+                <w:sz w:val="24"/>
+                <w:vertAlign w:val="baseline"/>
+              </w:rPr>
+              <w:t>, 2024-</w:t>
+            </w:r>
+            <w:r>
+              <w:rPr>
+                <w:rFonts w:eastAsia="Calibri" w:cs="Calibri" w:ascii="Calibri" w:hAnsi="Calibri"/>
+                <w:position w:val="0"/>
+                <w:sz w:val="24"/>
+                <w:sz w:val="24"/>
+                <w:vertAlign w:val="baseline"/>
+              </w:rPr>
+              <w:t>2</w:t>
             </w:r>
           </w:p>
         </w:tc>
@@ -758,7 +783,7 @@
                 <w:szCs w:val="22"/>
                 <w:vertAlign w:val="baseline"/>
               </w:rPr>
-              <w:t xml:space="preserve">Código curso: </w:t>
+              <w:t>Código curso:</w:t>
             </w:r>
           </w:p>
         </w:tc>
@@ -780,6 +805,7 @@
                 <w:rFonts w:ascii="Calibri" w:hAnsi="Calibri" w:eastAsia="Calibri" w:cs="Calibri"/>
                 <w:position w:val="0"/>
                 <w:sz w:val="24"/>
+                <w:sz w:val="24"/>
                 <w:vertAlign w:val="baseline"/>
               </w:rPr>
             </w:pPr>
@@ -788,6 +814,7 @@
                 <w:rFonts w:eastAsia="Calibri" w:cs="Calibri" w:ascii="Calibri" w:hAnsi="Calibri"/>
                 <w:color w:val="222222"/>
                 <w:position w:val="0"/>
+                <w:sz w:val="24"/>
                 <w:sz w:val="24"/>
                 <w:vertAlign w:val="baseline"/>
               </w:rPr>
@@ -855,6 +882,7 @@
               <w:rPr>
                 <w:rFonts w:ascii="Calibri" w:hAnsi="Calibri" w:eastAsia="Calibri" w:cs="Calibri"/>
                 <w:position w:val="0"/>
+                <w:sz w:val="24"/>
                 <w:sz w:val="24"/>
                 <w:vertAlign w:val="baseline"/>
               </w:rPr>
@@ -897,6 +925,7 @@
                 <w:rFonts w:ascii="Calibri" w:hAnsi="Calibri" w:eastAsia="Calibri" w:cs="Calibri"/>
                 <w:position w:val="0"/>
                 <w:sz w:val="24"/>
+                <w:sz w:val="24"/>
                 <w:vertAlign w:val="baseline"/>
               </w:rPr>
             </w:pPr>
@@ -921,7 +950,7 @@
                 <w:szCs w:val="22"/>
                 <w:vertAlign w:val="baseline"/>
               </w:rPr>
-              <w:t xml:space="preserve">Didáctica y Práctica </w:t>
+              <w:t>Didáctica y Práctica</w:t>
             </w:r>
           </w:p>
         </w:tc>
@@ -984,6 +1013,7 @@
                 <w:color w:val="808080"/>
                 <w:position w:val="0"/>
                 <w:sz w:val="24"/>
+                <w:sz w:val="24"/>
                 <w:vertAlign w:val="baseline"/>
               </w:rPr>
               <w:t>.</w:t>
@@ -997,7 +1027,7 @@
         </w:trPr>
         <w:tc>
           <w:tcPr>
-            <w:tcW w:w="1564" w:type="dxa"/>
+            <w:tcW w:w="1563" w:type="dxa"/>
             <w:gridSpan w:val="2"/>
             <w:tcBorders>
               <w:top w:val="single" w:sz="4" w:space="0" w:color="7F7F7F"/>
@@ -1035,7 +1065,7 @@
         </w:tc>
         <w:tc>
           <w:tcPr>
-            <w:tcW w:w="3685" w:type="dxa"/>
+            <w:tcW w:w="3686" w:type="dxa"/>
             <w:gridSpan w:val="3"/>
             <w:tcBorders>
               <w:top w:val="single" w:sz="4" w:space="0" w:color="7F7F7F"/>
@@ -1157,6 +1187,7 @@
               <w:rPr>
                 <w:rFonts w:eastAsia="Calibri" w:cs="Calibri" w:ascii="Calibri" w:hAnsi="Calibri"/>
                 <w:position w:val="0"/>
+                <w:sz w:val="24"/>
                 <w:sz w:val="24"/>
                 <w:vertAlign w:val="baseline"/>
               </w:rPr>
@@ -1492,6 +1523,7 @@
                 <w:rFonts w:ascii="Calibri" w:hAnsi="Calibri" w:eastAsia="Calibri" w:cs="Calibri"/>
                 <w:position w:val="0"/>
                 <w:sz w:val="24"/>
+                <w:sz w:val="24"/>
                 <w:vertAlign w:val="baseline"/>
               </w:rPr>
             </w:pPr>
@@ -1530,7 +1562,6 @@
               <w:keepNext w:val="false"/>
               <w:keepLines w:val="false"/>
               <w:widowControl/>
-              <w:pBdr/>
               <w:shd w:val="clear" w:fill="auto"/>
               <w:spacing w:lineRule="auto" w:line="240" w:before="0" w:after="0"/>
               <w:ind w:hanging="0" w:left="0" w:right="0"/>
@@ -1633,6 +1664,7 @@
               <w:rPr>
                 <w:rFonts w:ascii="Calibri" w:hAnsi="Calibri" w:eastAsia="Calibri" w:cs="Calibri"/>
                 <w:position w:val="0"/>
+                <w:sz w:val="24"/>
                 <w:sz w:val="24"/>
                 <w:vertAlign w:val="baseline"/>
               </w:rPr>
@@ -1697,6 +1729,7 @@
                 <w:rFonts w:eastAsia="Calibri" w:cs="Calibri" w:ascii="Calibri" w:hAnsi="Calibri"/>
                 <w:position w:val="0"/>
                 <w:sz w:val="24"/>
+                <w:sz w:val="24"/>
                 <w:vertAlign w:val="baseline"/>
               </w:rPr>
               <w:t xml:space="preserve"> </w:t>
@@ -1727,13 +1760,15 @@
                 <w:rFonts w:ascii="Calibri" w:hAnsi="Calibri" w:eastAsia="Calibri" w:cs="Calibri"/>
                 <w:position w:val="0"/>
                 <w:sz w:val="24"/>
-                <w:vertAlign w:val="baseline"/>
-              </w:rPr>
-            </w:pPr>
-            <w:r>
-              <w:rPr>
-                <w:rFonts w:eastAsia="Calibri" w:cs="Calibri" w:ascii="Calibri" w:hAnsi="Calibri"/>
-                <w:position w:val="0"/>
+                <w:sz w:val="24"/>
+                <w:vertAlign w:val="baseline"/>
+              </w:rPr>
+            </w:pPr>
+            <w:r>
+              <w:rPr>
+                <w:rFonts w:eastAsia="Calibri" w:cs="Calibri" w:ascii="Calibri" w:hAnsi="Calibri"/>
+                <w:position w:val="0"/>
+                <w:sz w:val="24"/>
                 <w:sz w:val="24"/>
                 <w:vertAlign w:val="baseline"/>
               </w:rPr>
@@ -1742,7 +1777,7 @@
         </w:tc>
         <w:tc>
           <w:tcPr>
-            <w:tcW w:w="3592" w:type="dxa"/>
+            <w:tcW w:w="3593" w:type="dxa"/>
             <w:gridSpan w:val="5"/>
             <w:tcBorders>
               <w:top w:val="single" w:sz="4" w:space="0" w:color="7F7F7F"/>
@@ -1780,7 +1815,7 @@
         </w:tc>
         <w:tc>
           <w:tcPr>
-            <w:tcW w:w="1417" w:type="dxa"/>
+            <w:tcW w:w="1416" w:type="dxa"/>
             <w:tcBorders>
               <w:top w:val="single" w:sz="4" w:space="0" w:color="7F7F7F"/>
               <w:bottom w:val="single" w:sz="4" w:space="0" w:color="7F7F7F"/>
@@ -1794,6 +1829,7 @@
               <w:rPr>
                 <w:rFonts w:ascii="Calibri" w:hAnsi="Calibri" w:eastAsia="Calibri" w:cs="Calibri"/>
                 <w:position w:val="0"/>
+                <w:sz w:val="24"/>
                 <w:sz w:val="24"/>
                 <w:vertAlign w:val="baseline"/>
               </w:rPr>
@@ -1853,6 +1889,7 @@
                 <w:rFonts w:eastAsia="Calibri" w:cs="Calibri" w:ascii="Calibri" w:hAnsi="Calibri"/>
                 <w:position w:val="0"/>
                 <w:sz w:val="24"/>
+                <w:sz w:val="24"/>
                 <w:vertAlign w:val="baseline"/>
               </w:rPr>
               <w:t xml:space="preserve"> </w:t>
@@ -1931,7 +1968,7 @@
                 <w:szCs w:val="22"/>
                 <w:vertAlign w:val="baseline"/>
               </w:rPr>
-              <w:t>Sara María Velásquez López</w:t>
+              <w:t>Marco Julio Cañas Campillo</w:t>
             </w:r>
           </w:p>
         </w:tc>
@@ -1968,7 +2005,7 @@
                 <w:szCs w:val="22"/>
                 <w:vertAlign w:val="baseline"/>
               </w:rPr>
-              <w:t xml:space="preserve">Correo electrónico: </w:t>
+              <w:t>Correo electrónico:</w:t>
             </w:r>
           </w:p>
         </w:tc>
@@ -2004,7 +2041,7 @@
                 <w:szCs w:val="22"/>
                 <w:vertAlign w:val="baseline"/>
               </w:rPr>
-              <w:t>smvelasq@gmail.com</w:t>
+              <w:t>Marco.canas@udea.edu.co</w:t>
             </w:r>
           </w:p>
         </w:tc>
@@ -2100,7 +2137,6 @@
                 <w:ilvl w:val="0"/>
                 <w:numId w:val="7"/>
               </w:numPr>
-              <w:pBdr/>
               <w:shd w:val="clear" w:fill="auto"/>
               <w:spacing w:lineRule="auto" w:line="240" w:before="0" w:after="0"/>
               <w:ind w:hanging="360" w:left="360" w:right="0"/>
@@ -2168,6 +2204,7 @@
                 <w:rFonts w:ascii="Calibri" w:hAnsi="Calibri" w:eastAsia="Calibri" w:cs="Calibri"/>
                 <w:position w:val="0"/>
                 <w:sz w:val="24"/>
+                <w:sz w:val="24"/>
                 <w:vertAlign w:val="baseline"/>
               </w:rPr>
             </w:pPr>
@@ -2221,56 +2258,56 @@
                 <w:szCs w:val="22"/>
                 <w:vertAlign w:val="baseline"/>
               </w:rPr>
-              <w:t xml:space="preserve">Este seminario es el primero del proceso de formación en didácticas específicas. Se orienta al estudio y reflexión de elementos teóricos y prácticos que posibilitan el diálogo entre los fundamentos de la aritmética y el saber pedagógico en contextos particulares. Su pertinencia se fundamenta en la necesidad que tienen los maestros en formación de tejer significados en los procesos de enseñanza y de aprendizaje de las matemáticas en contextos numéricos. Este seminario brinda a los futuros licenciados herramientas conceptuales y metodológicas para el diseño y aplicación de situaciones relacionadas con la aritmética desde un punto de vista escolar. </w:t>
-            </w:r>
-          </w:p>
-          <w:p>
-            <w:pPr>
-              <w:pStyle w:val="Normal1"/>
-              <w:jc w:val="both"/>
-              <w:rPr>
-                <w:rFonts w:ascii="Calibri" w:hAnsi="Calibri" w:eastAsia="Calibri" w:cs="Calibri"/>
-                <w:position w:val="0"/>
-                <w:sz w:val="22"/>
-                <w:sz w:val="22"/>
-                <w:szCs w:val="22"/>
-                <w:vertAlign w:val="baseline"/>
-              </w:rPr>
-            </w:pPr>
-            <w:r>
-              <w:rPr>
-                <w:rFonts w:eastAsia="Calibri" w:cs="Calibri" w:ascii="Calibri" w:hAnsi="Calibri"/>
-                <w:position w:val="0"/>
-                <w:sz w:val="22"/>
-                <w:sz w:val="22"/>
-                <w:szCs w:val="22"/>
-                <w:vertAlign w:val="baseline"/>
-              </w:rPr>
-            </w:r>
-          </w:p>
-          <w:p>
-            <w:pPr>
-              <w:pStyle w:val="Normal1"/>
-              <w:jc w:val="both"/>
-              <w:rPr>
-                <w:rFonts w:ascii="Calibri" w:hAnsi="Calibri" w:eastAsia="Calibri" w:cs="Calibri"/>
-                <w:position w:val="0"/>
-                <w:sz w:val="22"/>
-                <w:sz w:val="22"/>
-                <w:szCs w:val="22"/>
-                <w:vertAlign w:val="baseline"/>
-              </w:rPr>
-            </w:pPr>
-            <w:r>
-              <w:rPr>
-                <w:rFonts w:eastAsia="Calibri" w:cs="Calibri" w:ascii="Calibri" w:hAnsi="Calibri"/>
-                <w:position w:val="0"/>
-                <w:sz w:val="22"/>
-                <w:sz w:val="22"/>
-                <w:szCs w:val="22"/>
-                <w:vertAlign w:val="baseline"/>
-              </w:rPr>
-              <w:t xml:space="preserve">En coherencia con los propósitos de formación trazados en este espacio se hace un recorrido didáctico y reflexivo desde un punto de vista escolar de aspectos como la construcción del número en el niño, el esquema aditivo, el esquema multiplicativo, las cantidades relativas y absolutas (significados de los números enteros), los números racionales, razones y proporciones. </w:t>
+              <w:t>Este seminario es el primero del proceso de formación en didácticas específicas. Se orienta al estudio y reflexión de elementos teóricos y prácticos que posibilitan el diálogo entre los fundamentos de la aritmética y el saber pedagógico en contextos particulares. Su pertinencia se fundamenta en la necesidad que tienen los maestros en formación de tejer significados en los procesos de enseñanza y de aprendizaje de las matemáticas en contextos numéricos. Este seminario brinda a los futuros licenciados herramientas conceptuales y metodológicas para el diseño y aplicación de situaciones relacionadas con la aritmética desde un punto de vista escolar.</w:t>
+            </w:r>
+          </w:p>
+          <w:p>
+            <w:pPr>
+              <w:pStyle w:val="Normal1"/>
+              <w:jc w:val="both"/>
+              <w:rPr>
+                <w:rFonts w:ascii="Calibri" w:hAnsi="Calibri" w:eastAsia="Calibri" w:cs="Calibri"/>
+                <w:position w:val="0"/>
+                <w:sz w:val="22"/>
+                <w:sz w:val="22"/>
+                <w:szCs w:val="22"/>
+                <w:vertAlign w:val="baseline"/>
+              </w:rPr>
+            </w:pPr>
+            <w:r>
+              <w:rPr>
+                <w:rFonts w:eastAsia="Calibri" w:cs="Calibri" w:ascii="Calibri" w:hAnsi="Calibri"/>
+                <w:position w:val="0"/>
+                <w:sz w:val="22"/>
+                <w:sz w:val="22"/>
+                <w:szCs w:val="22"/>
+                <w:vertAlign w:val="baseline"/>
+              </w:rPr>
+            </w:r>
+          </w:p>
+          <w:p>
+            <w:pPr>
+              <w:pStyle w:val="Normal1"/>
+              <w:jc w:val="both"/>
+              <w:rPr>
+                <w:rFonts w:ascii="Calibri" w:hAnsi="Calibri" w:eastAsia="Calibri" w:cs="Calibri"/>
+                <w:position w:val="0"/>
+                <w:sz w:val="22"/>
+                <w:sz w:val="22"/>
+                <w:szCs w:val="22"/>
+                <w:vertAlign w:val="baseline"/>
+              </w:rPr>
+            </w:pPr>
+            <w:r>
+              <w:rPr>
+                <w:rFonts w:eastAsia="Calibri" w:cs="Calibri" w:ascii="Calibri" w:hAnsi="Calibri"/>
+                <w:position w:val="0"/>
+                <w:sz w:val="22"/>
+                <w:sz w:val="22"/>
+                <w:szCs w:val="22"/>
+                <w:vertAlign w:val="baseline"/>
+              </w:rPr>
+              <w:t>En coherencia con los propósitos de formación trazados en este espacio se hace un recorrido didáctico y reflexivo desde un punto de vista escolar de aspectos como la construcción del número en el niño, el esquema aditivo, el esquema multiplicativo, las cantidades relativas y absolutas (significados de los números enteros), los números racionales, razones y proporciones.</w:t>
             </w:r>
           </w:p>
           <w:p>
@@ -2385,7 +2422,7 @@
                 <w:szCs w:val="22"/>
                 <w:vertAlign w:val="baseline"/>
               </w:rPr>
-              <w:t xml:space="preserve">Objetivo general:   </w:t>
+              <w:t>Objetivo general:</w:t>
             </w:r>
           </w:p>
           <w:p>
@@ -2475,7 +2512,6 @@
                 <w:ilvl w:val="0"/>
                 <w:numId w:val="3"/>
               </w:numPr>
-              <w:pBdr/>
               <w:shd w:val="clear" w:fill="auto"/>
               <w:spacing w:lineRule="auto" w:line="240" w:before="0" w:after="0"/>
               <w:ind w:hanging="360" w:left="720" w:right="0"/>
@@ -2530,7 +2566,6 @@
                 <w:ilvl w:val="0"/>
                 <w:numId w:val="3"/>
               </w:numPr>
-              <w:pBdr/>
               <w:shd w:val="clear" w:fill="auto"/>
               <w:spacing w:lineRule="auto" w:line="240" w:before="0" w:after="0"/>
               <w:ind w:hanging="360" w:left="720" w:right="0"/>
@@ -2585,7 +2620,6 @@
                 <w:ilvl w:val="0"/>
                 <w:numId w:val="3"/>
               </w:numPr>
-              <w:pBdr/>
               <w:shd w:val="clear" w:fill="auto"/>
               <w:spacing w:lineRule="auto" w:line="240" w:before="0" w:after="0"/>
               <w:ind w:hanging="360" w:left="720" w:right="0"/>
@@ -2640,7 +2674,6 @@
                 <w:ilvl w:val="0"/>
                 <w:numId w:val="3"/>
               </w:numPr>
-              <w:pBdr/>
               <w:shd w:val="clear" w:fill="auto"/>
               <w:spacing w:lineRule="auto" w:line="240" w:before="0" w:after="0"/>
               <w:ind w:hanging="360" w:left="720" w:right="0"/>
@@ -2695,7 +2728,6 @@
                 <w:ilvl w:val="0"/>
                 <w:numId w:val="3"/>
               </w:numPr>
-              <w:pBdr/>
               <w:shd w:val="clear" w:fill="auto"/>
               <w:spacing w:lineRule="auto" w:line="240" w:before="0" w:after="0"/>
               <w:ind w:hanging="360" w:left="720" w:right="0"/>
@@ -2750,7 +2782,6 @@
                 <w:ilvl w:val="0"/>
                 <w:numId w:val="3"/>
               </w:numPr>
-              <w:pBdr/>
               <w:shd w:val="clear" w:fill="auto"/>
               <w:spacing w:lineRule="auto" w:line="240" w:before="0" w:after="0"/>
               <w:ind w:hanging="360" w:left="720" w:right="0"/>
@@ -2862,6 +2893,7 @@
                 <w:b w:val="false"/>
                 <w:position w:val="0"/>
                 <w:sz w:val="24"/>
+                <w:sz w:val="24"/>
                 <w:vertAlign w:val="baseline"/>
               </w:rPr>
             </w:pPr>
@@ -2870,6 +2902,7 @@
                 <w:rFonts w:eastAsia="Calibri" w:cs="Calibri" w:ascii="Calibri" w:hAnsi="Calibri"/>
                 <w:b/>
                 <w:position w:val="0"/>
+                <w:sz w:val="24"/>
                 <w:sz w:val="24"/>
                 <w:vertAlign w:val="baseline"/>
               </w:rPr>
@@ -3088,7 +3121,7 @@
                 <w:szCs w:val="22"/>
                 <w:vertAlign w:val="baseline"/>
               </w:rPr>
-              <w:t xml:space="preserve">No. de sesiones: 2 sesiones </w:t>
+              <w:t>No. de sesiones: 2 sesiones</w:t>
             </w:r>
           </w:p>
           <w:p>
@@ -3125,7 +3158,6 @@
                 <w:ilvl w:val="0"/>
                 <w:numId w:val="2"/>
               </w:numPr>
-              <w:pBdr/>
               <w:shd w:val="clear" w:fill="auto"/>
               <w:spacing w:lineRule="auto" w:line="240" w:before="0" w:after="0"/>
               <w:ind w:hanging="360" w:left="360" w:right="0"/>
@@ -3180,7 +3212,6 @@
                 <w:ilvl w:val="0"/>
                 <w:numId w:val="2"/>
               </w:numPr>
-              <w:pBdr/>
               <w:shd w:val="clear" w:fill="auto"/>
               <w:spacing w:lineRule="auto" w:line="240" w:before="0" w:after="0"/>
               <w:ind w:hanging="360" w:left="360" w:right="0"/>
@@ -3235,7 +3266,6 @@
                 <w:ilvl w:val="0"/>
                 <w:numId w:val="2"/>
               </w:numPr>
-              <w:pBdr/>
               <w:shd w:val="clear" w:fill="auto"/>
               <w:spacing w:lineRule="auto" w:line="240" w:before="0" w:after="0"/>
               <w:ind w:hanging="360" w:left="360" w:right="0"/>
@@ -3288,13 +3318,15 @@
                 <w:rFonts w:ascii="Calibri" w:hAnsi="Calibri" w:eastAsia="Calibri" w:cs="Calibri"/>
                 <w:position w:val="0"/>
                 <w:sz w:val="24"/>
-                <w:vertAlign w:val="baseline"/>
-              </w:rPr>
-            </w:pPr>
-            <w:r>
-              <w:rPr>
-                <w:rFonts w:eastAsia="Calibri" w:cs="Calibri" w:ascii="Calibri" w:hAnsi="Calibri"/>
-                <w:position w:val="0"/>
+                <w:sz w:val="24"/>
+                <w:vertAlign w:val="baseline"/>
+              </w:rPr>
+            </w:pPr>
+            <w:r>
+              <w:rPr>
+                <w:rFonts w:eastAsia="Calibri" w:cs="Calibri" w:ascii="Calibri" w:hAnsi="Calibri"/>
+                <w:position w:val="0"/>
+                <w:sz w:val="24"/>
                 <w:sz w:val="24"/>
                 <w:vertAlign w:val="baseline"/>
               </w:rPr>
@@ -3394,7 +3426,6 @@
               <w:keepNext w:val="false"/>
               <w:keepLines w:val="false"/>
               <w:widowControl/>
-              <w:pBdr/>
               <w:shd w:val="clear" w:fill="auto"/>
               <w:spacing w:lineRule="auto" w:line="240" w:before="0" w:after="0"/>
               <w:ind w:hanging="0" w:left="708" w:right="0"/>
@@ -3528,7 +3559,6 @@
                 <w:ilvl w:val="0"/>
                 <w:numId w:val="2"/>
               </w:numPr>
-              <w:pBdr/>
               <w:shd w:val="clear" w:fill="auto"/>
               <w:spacing w:lineRule="auto" w:line="240" w:before="0" w:after="0"/>
               <w:ind w:hanging="360" w:left="360" w:right="0"/>
@@ -3583,7 +3613,6 @@
                 <w:ilvl w:val="0"/>
                 <w:numId w:val="2"/>
               </w:numPr>
-              <w:pBdr/>
               <w:shd w:val="clear" w:fill="auto"/>
               <w:spacing w:lineRule="auto" w:line="240" w:before="0" w:after="0"/>
               <w:ind w:hanging="360" w:left="360" w:right="0"/>
@@ -3912,7 +3941,6 @@
                 <w:ilvl w:val="0"/>
                 <w:numId w:val="2"/>
               </w:numPr>
-              <w:pBdr/>
               <w:shd w:val="clear" w:fill="auto"/>
               <w:spacing w:lineRule="auto" w:line="240" w:before="0" w:after="0"/>
               <w:ind w:hanging="360" w:left="360" w:right="0"/>
@@ -4020,7 +4048,7 @@
                 <w:szCs w:val="22"/>
                 <w:vertAlign w:val="baseline"/>
               </w:rPr>
-              <w:t xml:space="preserve">Los números enteros </w:t>
+              <w:t>Los números enteros</w:t>
             </w:r>
           </w:p>
           <w:p>
@@ -4029,7 +4057,6 @@
               <w:keepNext w:val="false"/>
               <w:keepLines w:val="false"/>
               <w:widowControl w:val="false"/>
-              <w:pBdr/>
               <w:shd w:val="clear" w:fill="auto"/>
               <w:spacing w:lineRule="auto" w:line="240" w:before="0" w:after="0"/>
               <w:ind w:hanging="0" w:left="708" w:right="0"/>
@@ -4212,7 +4239,6 @@
                 <w:ilvl w:val="0"/>
                 <w:numId w:val="2"/>
               </w:numPr>
-              <w:pBdr/>
               <w:shd w:val="clear" w:fill="auto"/>
               <w:spacing w:lineRule="auto" w:line="240" w:before="0" w:after="0"/>
               <w:ind w:hanging="360" w:left="360" w:right="0"/>
@@ -4263,7 +4289,6 @@
               <w:keepNext w:val="false"/>
               <w:keepLines w:val="false"/>
               <w:widowControl/>
-              <w:pBdr/>
               <w:shd w:val="clear" w:fill="auto"/>
               <w:spacing w:lineRule="auto" w:line="240" w:before="0" w:after="0"/>
               <w:ind w:hanging="0" w:left="360" w:right="0"/>
@@ -4351,7 +4376,6 @@
               <w:keepNext w:val="false"/>
               <w:keepLines w:val="false"/>
               <w:widowControl w:val="false"/>
-              <w:pBdr/>
               <w:shd w:val="clear" w:fill="auto"/>
               <w:spacing w:lineRule="auto" w:line="240" w:before="0" w:after="0"/>
               <w:ind w:hanging="0" w:left="708" w:right="0"/>
@@ -4587,7 +4611,6 @@
                 <w:ilvl w:val="0"/>
                 <w:numId w:val="2"/>
               </w:numPr>
-              <w:pBdr/>
               <w:shd w:val="clear" w:fill="auto"/>
               <w:spacing w:lineRule="auto" w:line="240" w:before="0" w:after="0"/>
               <w:ind w:hanging="360" w:left="360" w:right="0"/>
@@ -4642,7 +4665,6 @@
                 <w:ilvl w:val="0"/>
                 <w:numId w:val="2"/>
               </w:numPr>
-              <w:pBdr/>
               <w:shd w:val="clear" w:fill="auto"/>
               <w:spacing w:lineRule="auto" w:line="240" w:before="0" w:after="0"/>
               <w:ind w:hanging="360" w:left="360" w:right="0"/>
@@ -4911,13 +4933,15 @@
                 <w:rFonts w:ascii="Calibri" w:hAnsi="Calibri" w:eastAsia="Calibri" w:cs="Calibri"/>
                 <w:position w:val="0"/>
                 <w:sz w:val="24"/>
-                <w:vertAlign w:val="baseline"/>
-              </w:rPr>
-            </w:pPr>
-            <w:r>
-              <w:rPr>
-                <w:rFonts w:eastAsia="Calibri" w:cs="Calibri" w:ascii="Calibri" w:hAnsi="Calibri"/>
-                <w:position w:val="0"/>
+                <w:sz w:val="24"/>
+                <w:vertAlign w:val="baseline"/>
+              </w:rPr>
+            </w:pPr>
+            <w:r>
+              <w:rPr>
+                <w:rFonts w:eastAsia="Calibri" w:cs="Calibri" w:ascii="Calibri" w:hAnsi="Calibri"/>
+                <w:position w:val="0"/>
+                <w:sz w:val="24"/>
                 <w:sz w:val="24"/>
                 <w:vertAlign w:val="baseline"/>
               </w:rPr>
@@ -4933,7 +4957,6 @@
                 <w:ilvl w:val="0"/>
                 <w:numId w:val="5"/>
               </w:numPr>
-              <w:pBdr/>
               <w:shd w:val="clear" w:fill="auto"/>
               <w:spacing w:lineRule="auto" w:line="240" w:before="0" w:after="0"/>
               <w:ind w:hanging="360" w:left="360" w:right="0"/>
@@ -4986,13 +5009,15 @@
                 <w:rFonts w:ascii="Calibri" w:hAnsi="Calibri" w:eastAsia="Calibri" w:cs="Calibri"/>
                 <w:position w:val="0"/>
                 <w:sz w:val="24"/>
-                <w:vertAlign w:val="baseline"/>
-              </w:rPr>
-            </w:pPr>
-            <w:r>
-              <w:rPr>
-                <w:rFonts w:eastAsia="Calibri" w:cs="Calibri" w:ascii="Calibri" w:hAnsi="Calibri"/>
-                <w:position w:val="0"/>
+                <w:sz w:val="24"/>
+                <w:vertAlign w:val="baseline"/>
+              </w:rPr>
+            </w:pPr>
+            <w:r>
+              <w:rPr>
+                <w:rFonts w:eastAsia="Calibri" w:cs="Calibri" w:ascii="Calibri" w:hAnsi="Calibri"/>
+                <w:position w:val="0"/>
+                <w:sz w:val="24"/>
                 <w:sz w:val="24"/>
                 <w:vertAlign w:val="baseline"/>
               </w:rPr>
@@ -5206,7 +5231,6 @@
                 <w:ilvl w:val="0"/>
                 <w:numId w:val="7"/>
               </w:numPr>
-              <w:pBdr/>
               <w:shd w:val="clear" w:fill="auto"/>
               <w:spacing w:lineRule="auto" w:line="240" w:before="0" w:after="0"/>
               <w:ind w:hanging="360" w:left="360" w:right="0"/>
@@ -5248,7 +5272,7 @@
                 <w:shd w:fill="auto" w:val="clear"/>
                 <w:vertAlign w:val="baseline"/>
               </w:rPr>
-              <w:t xml:space="preserve">METODOLOGÍA </w:t>
+              <w:t>METODOLOGÍA</w:t>
             </w:r>
           </w:p>
         </w:tc>
@@ -5272,7 +5296,6 @@
               <w:keepNext w:val="false"/>
               <w:keepLines w:val="false"/>
               <w:widowControl/>
-              <w:pBdr/>
               <w:shd w:val="clear" w:fill="auto"/>
               <w:spacing w:lineRule="auto" w:line="240" w:before="0" w:after="0"/>
               <w:ind w:hanging="0" w:left="0" w:right="0"/>
@@ -5323,7 +5346,6 @@
               <w:keepNext w:val="false"/>
               <w:keepLines w:val="false"/>
               <w:widowControl/>
-              <w:pBdr/>
               <w:shd w:val="clear" w:fill="auto"/>
               <w:spacing w:lineRule="auto" w:line="240" w:before="0" w:after="0"/>
               <w:ind w:hanging="0" w:left="0" w:right="0"/>
@@ -5373,7 +5395,6 @@
               <w:keepNext w:val="false"/>
               <w:keepLines w:val="false"/>
               <w:widowControl/>
-              <w:pBdr/>
               <w:shd w:val="clear" w:fill="auto"/>
               <w:spacing w:lineRule="auto" w:line="240" w:before="0" w:after="0"/>
               <w:ind w:hanging="0" w:left="0" w:right="0"/>
@@ -5415,7 +5436,7 @@
                 <w:shd w:fill="auto" w:val="clear"/>
                 <w:vertAlign w:val="baseline"/>
               </w:rPr>
-              <w:t xml:space="preserve">La concreción de las preguntas problematizadoras de los ejes se van consolidando desde diferentes estrategias para el análisis y discusión de los documentos que consolidan la bibliografía básica preparada para tal fin. Entre ellas está: la elaboración de reseñas, resúmenes, mapas conceptuales, etc. Es decir, para cada sesión, hay un trabajo de preparación de los materiales por parte de los estudiantes con base en alguna de las estrategias mencionadas. El material referenciado como complementario será el insumo para el trabajo académico autónomo de los estudiantes, este y su discusión en las asesorías debe fortalecer la comprensión de los elementos teóricos puestos en discusión en las clases. </w:t>
+              <w:t>La concreción de las preguntas problematizadoras de los ejes se van consolidando desde diferentes estrategias para el análisis y discusión de los documentos que consolidan la bibliografía básica preparada para tal fin. Entre ellas está: la elaboración de reseñas, resúmenes, mapas conceptuales, etc. Es decir, para cada sesión, hay un trabajo de preparación de los materiales por parte de los estudiantes con base en alguna de las estrategias mencionadas. El material referenciado como complementario será el insumo para el trabajo académico autónomo de los estudiantes, este y su discusión en las asesorías debe fortalecer la comprensión de los elementos teóricos puestos en discusión en las clases.</w:t>
             </w:r>
           </w:p>
           <w:p>
@@ -5424,7 +5445,6 @@
               <w:keepNext w:val="false"/>
               <w:keepLines w:val="false"/>
               <w:widowControl/>
-              <w:pBdr/>
               <w:shd w:val="clear" w:fill="auto"/>
               <w:spacing w:lineRule="auto" w:line="240" w:before="0" w:after="0"/>
               <w:ind w:hanging="0" w:left="0" w:right="0"/>
@@ -5474,7 +5494,6 @@
               <w:keepNext w:val="false"/>
               <w:keepLines w:val="false"/>
               <w:widowControl/>
-              <w:pBdr/>
               <w:shd w:val="clear" w:fill="auto"/>
               <w:spacing w:lineRule="auto" w:line="240" w:before="0" w:after="0"/>
               <w:ind w:hanging="0" w:left="0" w:right="0"/>
@@ -5525,7 +5544,6 @@
               <w:keepNext w:val="false"/>
               <w:keepLines w:val="false"/>
               <w:widowControl/>
-              <w:pBdr/>
               <w:shd w:val="clear" w:fill="auto"/>
               <w:spacing w:lineRule="auto" w:line="240" w:before="0" w:after="0"/>
               <w:ind w:hanging="0" w:left="0" w:right="0"/>
@@ -5576,6 +5594,7 @@
               <w:rPr>
                 <w:rFonts w:ascii="Calibri" w:hAnsi="Calibri" w:eastAsia="Calibri" w:cs="Calibri"/>
                 <w:position w:val="0"/>
+                <w:sz w:val="24"/>
                 <w:sz w:val="24"/>
                 <w:vertAlign w:val="baseline"/>
               </w:rPr>
@@ -5602,6 +5621,7 @@
           <w:rFonts w:ascii="Calibri" w:hAnsi="Calibri" w:eastAsia="Calibri" w:cs="Calibri"/>
           <w:position w:val="0"/>
           <w:sz w:val="24"/>
+          <w:sz w:val="24"/>
           <w:vertAlign w:val="baseline"/>
         </w:rPr>
       </w:pPr>
@@ -5609,6 +5629,7 @@
         <w:rPr>
           <w:rFonts w:eastAsia="Calibri" w:cs="Calibri" w:ascii="Calibri" w:hAnsi="Calibri"/>
           <w:position w:val="0"/>
+          <w:sz w:val="24"/>
           <w:sz w:val="24"/>
           <w:vertAlign w:val="baseline"/>
         </w:rPr>
@@ -5630,9 +5651,9 @@
         <w:tblLook w:val="0000"/>
       </w:tblPr>
       <w:tblGrid>
-        <w:gridCol w:w="6100"/>
+        <w:gridCol w:w="6099"/>
         <w:gridCol w:w="1417"/>
-        <w:gridCol w:w="2978"/>
+        <w:gridCol w:w="2979"/>
       </w:tblGrid>
       <w:tr>
         <w:trPr>
@@ -5661,7 +5682,6 @@
                 <w:ilvl w:val="0"/>
                 <w:numId w:val="7"/>
               </w:numPr>
-              <w:pBdr/>
               <w:shd w:val="clear" w:fill="auto"/>
               <w:spacing w:lineRule="auto" w:line="240" w:before="0" w:after="0"/>
               <w:ind w:hanging="360" w:left="360" w:right="0"/>
@@ -5731,6 +5751,7 @@
                 <w:rFonts w:ascii="Calibri" w:hAnsi="Calibri" w:eastAsia="Calibri" w:cs="Calibri"/>
                 <w:position w:val="0"/>
                 <w:sz w:val="24"/>
+                <w:sz w:val="24"/>
                 <w:vertAlign w:val="baseline"/>
               </w:rPr>
             </w:pPr>
@@ -5754,7 +5775,7 @@
         </w:trPr>
         <w:tc>
           <w:tcPr>
-            <w:tcW w:w="6100" w:type="dxa"/>
+            <w:tcW w:w="6099" w:type="dxa"/>
             <w:tcBorders>
               <w:top w:val="single" w:sz="4" w:space="0" w:color="7F7F7F"/>
               <w:left w:val="single" w:sz="4" w:space="0" w:color="7F7F7F"/>
@@ -5834,7 +5855,7 @@
         </w:tc>
         <w:tc>
           <w:tcPr>
-            <w:tcW w:w="2978" w:type="dxa"/>
+            <w:tcW w:w="2979" w:type="dxa"/>
             <w:tcBorders>
               <w:top w:val="single" w:sz="4" w:space="0" w:color="7F7F7F"/>
               <w:left w:val="single" w:sz="4" w:space="0" w:color="7F7F7F"/>
@@ -5868,7 +5889,7 @@
                 <w:szCs w:val="22"/>
                 <w:vertAlign w:val="baseline"/>
               </w:rPr>
-              <w:t xml:space="preserve">Fecha </w:t>
+              <w:t>Fecha</w:t>
             </w:r>
           </w:p>
         </w:tc>
@@ -5879,7 +5900,7 @@
         </w:trPr>
         <w:tc>
           <w:tcPr>
-            <w:tcW w:w="6100" w:type="dxa"/>
+            <w:tcW w:w="6099" w:type="dxa"/>
             <w:tcBorders>
               <w:top w:val="single" w:sz="4" w:space="0" w:color="7F7F7F"/>
               <w:left w:val="single" w:sz="4" w:space="0" w:color="7F7F7F"/>
@@ -5911,7 +5932,7 @@
                 <w:szCs w:val="22"/>
                 <w:vertAlign w:val="baseline"/>
               </w:rPr>
-              <w:t xml:space="preserve">Seguimiento 1: </w:t>
+              <w:t>Seguimiento 1:</w:t>
             </w:r>
           </w:p>
           <w:p>
@@ -5924,7 +5945,6 @@
                 <w:ilvl w:val="0"/>
                 <w:numId w:val="4"/>
               </w:numPr>
-              <w:pBdr/>
               <w:shd w:val="clear" w:fill="auto"/>
               <w:spacing w:lineRule="auto" w:line="240" w:before="0" w:after="0"/>
               <w:ind w:hanging="360" w:left="851" w:right="0"/>
@@ -5979,7 +5999,6 @@
                 <w:ilvl w:val="0"/>
                 <w:numId w:val="4"/>
               </w:numPr>
-              <w:pBdr/>
               <w:shd w:val="clear" w:fill="auto"/>
               <w:spacing w:lineRule="auto" w:line="240" w:before="0" w:after="0"/>
               <w:ind w:hanging="360" w:left="851" w:right="0"/>
@@ -6034,7 +6053,6 @@
                 <w:ilvl w:val="0"/>
                 <w:numId w:val="4"/>
               </w:numPr>
-              <w:pBdr/>
               <w:shd w:val="clear" w:fill="auto"/>
               <w:spacing w:lineRule="auto" w:line="240" w:before="0" w:after="0"/>
               <w:ind w:hanging="360" w:left="851" w:right="0"/>
@@ -6089,7 +6107,6 @@
                 <w:ilvl w:val="0"/>
                 <w:numId w:val="4"/>
               </w:numPr>
-              <w:pBdr/>
               <w:shd w:val="clear" w:fill="auto"/>
               <w:spacing w:lineRule="auto" w:line="240" w:before="0" w:after="0"/>
               <w:ind w:hanging="360" w:left="851" w:right="0"/>
@@ -6154,13 +6171,15 @@
                 <w:rFonts w:ascii="Calibri" w:hAnsi="Calibri" w:eastAsia="Calibri" w:cs="Calibri"/>
                 <w:position w:val="0"/>
                 <w:sz w:val="24"/>
-                <w:vertAlign w:val="baseline"/>
-              </w:rPr>
-            </w:pPr>
-            <w:r>
-              <w:rPr>
-                <w:rFonts w:eastAsia="Calibri" w:cs="Calibri" w:ascii="Calibri" w:hAnsi="Calibri"/>
-                <w:position w:val="0"/>
+                <w:sz w:val="24"/>
+                <w:vertAlign w:val="baseline"/>
+              </w:rPr>
+            </w:pPr>
+            <w:r>
+              <w:rPr>
+                <w:rFonts w:eastAsia="Calibri" w:cs="Calibri" w:ascii="Calibri" w:hAnsi="Calibri"/>
+                <w:position w:val="0"/>
+                <w:sz w:val="24"/>
                 <w:sz w:val="24"/>
                 <w:vertAlign w:val="baseline"/>
               </w:rPr>
@@ -6170,7 +6189,7 @@
         </w:tc>
         <w:tc>
           <w:tcPr>
-            <w:tcW w:w="2978" w:type="dxa"/>
+            <w:tcW w:w="2979" w:type="dxa"/>
             <w:tcBorders>
               <w:top w:val="single" w:sz="4" w:space="0" w:color="7F7F7F"/>
               <w:left w:val="single" w:sz="4" w:space="0" w:color="7F7F7F"/>
@@ -6212,7 +6231,7 @@
         </w:trPr>
         <w:tc>
           <w:tcPr>
-            <w:tcW w:w="6100" w:type="dxa"/>
+            <w:tcW w:w="6099" w:type="dxa"/>
             <w:tcBorders>
               <w:top w:val="single" w:sz="4" w:space="0" w:color="7F7F7F"/>
               <w:left w:val="single" w:sz="4" w:space="0" w:color="7F7F7F"/>
@@ -6257,7 +6276,6 @@
                 <w:ilvl w:val="0"/>
                 <w:numId w:val="4"/>
               </w:numPr>
-              <w:pBdr/>
               <w:shd w:val="clear" w:fill="auto"/>
               <w:spacing w:lineRule="auto" w:line="240" w:before="0" w:after="0"/>
               <w:ind w:hanging="360" w:left="851" w:right="0"/>
@@ -6312,7 +6330,6 @@
                 <w:ilvl w:val="0"/>
                 <w:numId w:val="4"/>
               </w:numPr>
-              <w:pBdr/>
               <w:shd w:val="clear" w:fill="auto"/>
               <w:spacing w:lineRule="auto" w:line="240" w:before="0" w:after="0"/>
               <w:ind w:hanging="360" w:left="851" w:right="0"/>
@@ -6367,7 +6384,6 @@
                 <w:ilvl w:val="0"/>
                 <w:numId w:val="4"/>
               </w:numPr>
-              <w:pBdr/>
               <w:shd w:val="clear" w:fill="auto"/>
               <w:spacing w:lineRule="auto" w:line="240" w:before="0" w:after="0"/>
               <w:ind w:hanging="360" w:left="851" w:right="0"/>
@@ -6422,7 +6438,6 @@
                 <w:ilvl w:val="0"/>
                 <w:numId w:val="4"/>
               </w:numPr>
-              <w:pBdr/>
               <w:shd w:val="clear" w:fill="auto"/>
               <w:spacing w:lineRule="auto" w:line="240" w:before="0" w:after="0"/>
               <w:ind w:hanging="360" w:left="851" w:right="0"/>
@@ -6487,13 +6502,15 @@
                 <w:rFonts w:ascii="Calibri" w:hAnsi="Calibri" w:eastAsia="Calibri" w:cs="Calibri"/>
                 <w:position w:val="0"/>
                 <w:sz w:val="24"/>
-                <w:vertAlign w:val="baseline"/>
-              </w:rPr>
-            </w:pPr>
-            <w:r>
-              <w:rPr>
-                <w:rFonts w:eastAsia="Calibri" w:cs="Calibri" w:ascii="Calibri" w:hAnsi="Calibri"/>
-                <w:position w:val="0"/>
+                <w:sz w:val="24"/>
+                <w:vertAlign w:val="baseline"/>
+              </w:rPr>
+            </w:pPr>
+            <w:r>
+              <w:rPr>
+                <w:rFonts w:eastAsia="Calibri" w:cs="Calibri" w:ascii="Calibri" w:hAnsi="Calibri"/>
+                <w:position w:val="0"/>
+                <w:sz w:val="24"/>
                 <w:sz w:val="24"/>
                 <w:vertAlign w:val="baseline"/>
               </w:rPr>
@@ -6503,7 +6520,7 @@
         </w:tc>
         <w:tc>
           <w:tcPr>
-            <w:tcW w:w="2978" w:type="dxa"/>
+            <w:tcW w:w="2979" w:type="dxa"/>
             <w:tcBorders>
               <w:top w:val="single" w:sz="4" w:space="0" w:color="7F7F7F"/>
               <w:left w:val="single" w:sz="4" w:space="0" w:color="7F7F7F"/>
@@ -6546,7 +6563,7 @@
         </w:trPr>
         <w:tc>
           <w:tcPr>
-            <w:tcW w:w="6100" w:type="dxa"/>
+            <w:tcW w:w="6099" w:type="dxa"/>
             <w:tcBorders>
               <w:top w:val="single" w:sz="4" w:space="0" w:color="7F7F7F"/>
               <w:left w:val="single" w:sz="4" w:space="0" w:color="7F7F7F"/>
@@ -6561,6 +6578,7 @@
               <w:rPr>
                 <w:rFonts w:ascii="Calibri" w:hAnsi="Calibri" w:eastAsia="Calibri" w:cs="Calibri"/>
                 <w:position w:val="0"/>
+                <w:sz w:val="24"/>
                 <w:sz w:val="24"/>
                 <w:vertAlign w:val="baseline"/>
               </w:rPr>
@@ -6597,13 +6615,15 @@
                 <w:rFonts w:ascii="Calibri" w:hAnsi="Calibri" w:eastAsia="Calibri" w:cs="Calibri"/>
                 <w:position w:val="0"/>
                 <w:sz w:val="24"/>
-                <w:vertAlign w:val="baseline"/>
-              </w:rPr>
-            </w:pPr>
-            <w:r>
-              <w:rPr>
-                <w:rFonts w:eastAsia="Calibri" w:cs="Calibri" w:ascii="Calibri" w:hAnsi="Calibri"/>
-                <w:position w:val="0"/>
+                <w:sz w:val="24"/>
+                <w:vertAlign w:val="baseline"/>
+              </w:rPr>
+            </w:pPr>
+            <w:r>
+              <w:rPr>
+                <w:rFonts w:eastAsia="Calibri" w:cs="Calibri" w:ascii="Calibri" w:hAnsi="Calibri"/>
+                <w:position w:val="0"/>
+                <w:sz w:val="24"/>
                 <w:sz w:val="24"/>
                 <w:vertAlign w:val="baseline"/>
               </w:rPr>
@@ -6613,7 +6633,7 @@
         </w:tc>
         <w:tc>
           <w:tcPr>
-            <w:tcW w:w="2978" w:type="dxa"/>
+            <w:tcW w:w="2979" w:type="dxa"/>
             <w:tcBorders>
               <w:top w:val="single" w:sz="4" w:space="0" w:color="7F7F7F"/>
               <w:left w:val="single" w:sz="4" w:space="0" w:color="7F7F7F"/>
@@ -6655,7 +6675,7 @@
         </w:trPr>
         <w:tc>
           <w:tcPr>
-            <w:tcW w:w="6100" w:type="dxa"/>
+            <w:tcW w:w="6099" w:type="dxa"/>
             <w:tcBorders>
               <w:top w:val="single" w:sz="4" w:space="0" w:color="7F7F7F"/>
               <w:left w:val="single" w:sz="4" w:space="0" w:color="7F7F7F"/>
@@ -6708,13 +6728,15 @@
                 <w:rFonts w:ascii="Calibri" w:hAnsi="Calibri" w:eastAsia="Calibri" w:cs="Calibri"/>
                 <w:position w:val="0"/>
                 <w:sz w:val="24"/>
-                <w:vertAlign w:val="baseline"/>
-              </w:rPr>
-            </w:pPr>
-            <w:r>
-              <w:rPr>
-                <w:rFonts w:eastAsia="Calibri" w:cs="Calibri" w:ascii="Calibri" w:hAnsi="Calibri"/>
-                <w:position w:val="0"/>
+                <w:sz w:val="24"/>
+                <w:vertAlign w:val="baseline"/>
+              </w:rPr>
+            </w:pPr>
+            <w:r>
+              <w:rPr>
+                <w:rFonts w:eastAsia="Calibri" w:cs="Calibri" w:ascii="Calibri" w:hAnsi="Calibri"/>
+                <w:position w:val="0"/>
+                <w:sz w:val="24"/>
                 <w:sz w:val="24"/>
                 <w:vertAlign w:val="baseline"/>
               </w:rPr>
@@ -6724,7 +6746,7 @@
         </w:tc>
         <w:tc>
           <w:tcPr>
-            <w:tcW w:w="2978" w:type="dxa"/>
+            <w:tcW w:w="2979" w:type="dxa"/>
             <w:tcBorders>
               <w:top w:val="single" w:sz="4" w:space="0" w:color="7F7F7F"/>
               <w:left w:val="single" w:sz="4" w:space="0" w:color="7F7F7F"/>
@@ -6767,7 +6789,7 @@
         </w:trPr>
         <w:tc>
           <w:tcPr>
-            <w:tcW w:w="6100" w:type="dxa"/>
+            <w:tcW w:w="6099" w:type="dxa"/>
             <w:tcBorders>
               <w:top w:val="single" w:sz="4" w:space="0" w:color="7F7F7F"/>
               <w:left w:val="single" w:sz="4" w:space="0" w:color="7F7F7F"/>
@@ -6820,13 +6842,15 @@
                 <w:rFonts w:ascii="Calibri" w:hAnsi="Calibri" w:eastAsia="Calibri" w:cs="Calibri"/>
                 <w:position w:val="0"/>
                 <w:sz w:val="24"/>
-                <w:vertAlign w:val="baseline"/>
-              </w:rPr>
-            </w:pPr>
-            <w:r>
-              <w:rPr>
-                <w:rFonts w:eastAsia="Calibri" w:cs="Calibri" w:ascii="Calibri" w:hAnsi="Calibri"/>
-                <w:position w:val="0"/>
+                <w:sz w:val="24"/>
+                <w:vertAlign w:val="baseline"/>
+              </w:rPr>
+            </w:pPr>
+            <w:r>
+              <w:rPr>
+                <w:rFonts w:eastAsia="Calibri" w:cs="Calibri" w:ascii="Calibri" w:hAnsi="Calibri"/>
+                <w:position w:val="0"/>
+                <w:sz w:val="24"/>
                 <w:sz w:val="24"/>
                 <w:vertAlign w:val="baseline"/>
               </w:rPr>
@@ -6836,7 +6860,7 @@
         </w:tc>
         <w:tc>
           <w:tcPr>
-            <w:tcW w:w="2978" w:type="dxa"/>
+            <w:tcW w:w="2979" w:type="dxa"/>
             <w:tcBorders>
               <w:top w:val="single" w:sz="4" w:space="0" w:color="7F7F7F"/>
               <w:left w:val="single" w:sz="4" w:space="0" w:color="7F7F7F"/>
@@ -7097,6 +7121,7 @@
           <w:rFonts w:ascii="Calibri" w:hAnsi="Calibri" w:eastAsia="Calibri" w:cs="Calibri"/>
           <w:position w:val="0"/>
           <w:sz w:val="24"/>
+          <w:sz w:val="24"/>
           <w:vertAlign w:val="baseline"/>
         </w:rPr>
       </w:pPr>
@@ -7104,6 +7129,7 @@
         <w:rPr>
           <w:rFonts w:eastAsia="Calibri" w:cs="Calibri" w:ascii="Calibri" w:hAnsi="Calibri"/>
           <w:position w:val="0"/>
+          <w:sz w:val="24"/>
           <w:sz w:val="24"/>
           <w:vertAlign w:val="baseline"/>
         </w:rPr>
@@ -7196,7 +7222,6 @@
                 <w:ilvl w:val="0"/>
                 <w:numId w:val="1"/>
               </w:numPr>
-              <w:pBdr/>
               <w:shd w:val="clear" w:fill="auto"/>
               <w:tabs>
                 <w:tab w:val="clear" w:pos="720"/>
@@ -7278,6 +7303,7 @@
                 <w:color w:val="A6A6A6"/>
                 <w:position w:val="0"/>
                 <w:sz w:val="24"/>
+                <w:sz w:val="24"/>
                 <w:vertAlign w:val="baseline"/>
               </w:rPr>
             </w:pPr>
@@ -7286,6 +7312,7 @@
                 <w:rFonts w:eastAsia="Calibri" w:cs="Calibri" w:ascii="Calibri" w:hAnsi="Calibri"/>
                 <w:color w:val="A6A6A6"/>
                 <w:position w:val="0"/>
+                <w:sz w:val="24"/>
                 <w:sz w:val="24"/>
                 <w:vertAlign w:val="baseline"/>
               </w:rPr>
@@ -7407,7 +7434,6 @@
               <w:keepNext w:val="false"/>
               <w:keepLines w:val="false"/>
               <w:widowControl/>
-              <w:pBdr/>
               <w:shd w:val="clear" w:fill="auto"/>
               <w:spacing w:lineRule="auto" w:line="240" w:before="0" w:after="0"/>
               <w:ind w:hanging="0" w:left="0" w:right="0"/>
@@ -7547,7 +7573,6 @@
               <w:keepNext w:val="false"/>
               <w:keepLines w:val="false"/>
               <w:widowControl/>
-              <w:pBdr/>
               <w:shd w:val="clear" w:fill="auto"/>
               <w:spacing w:lineRule="auto" w:line="240" w:before="0" w:after="0"/>
               <w:ind w:hanging="0" w:left="0" w:right="0"/>
@@ -7598,7 +7623,6 @@
               <w:keepNext w:val="false"/>
               <w:keepLines w:val="false"/>
               <w:widowControl/>
-              <w:pBdr/>
               <w:shd w:val="clear" w:fill="auto"/>
               <w:spacing w:lineRule="auto" w:line="240" w:before="0" w:after="0"/>
               <w:ind w:hanging="0" w:left="0" w:right="0"/>
@@ -7652,7 +7676,6 @@
                 <w:ilvl w:val="0"/>
                 <w:numId w:val="6"/>
               </w:numPr>
-              <w:pBdr/>
               <w:shd w:val="clear" w:fill="auto"/>
               <w:spacing w:lineRule="auto" w:line="240" w:before="0" w:after="0"/>
               <w:ind w:hanging="360" w:left="720" w:right="0"/>
@@ -7950,7 +7973,7 @@
                 <w:szCs w:val="22"/>
                 <w:vertAlign w:val="baseline"/>
               </w:rPr>
-              <w:t xml:space="preserve">MARTINEZ MONTERO, Jaime. Una Didáctica del Cálculo para el siglo XXI. Ed. R.G.M. SA. España, 2000. </w:t>
+              <w:t>MARTINEZ MONTERO, Jaime. Una Didáctica del Cálculo para el siglo XXI. Ed. R.G.M. SA. España, 2000.</w:t>
             </w:r>
           </w:p>
           <w:p>
@@ -8214,7 +8237,6 @@
                 <w:ilvl w:val="0"/>
                 <w:numId w:val="6"/>
               </w:numPr>
-              <w:pBdr/>
               <w:shd w:val="clear" w:fill="auto"/>
               <w:spacing w:lineRule="auto" w:line="240" w:before="0" w:after="0"/>
               <w:ind w:hanging="360" w:left="720" w:right="0"/>
@@ -8365,7 +8387,7 @@
                 <w:szCs w:val="22"/>
                 <w:vertAlign w:val="baseline"/>
               </w:rPr>
-              <w:t xml:space="preserve">MARTINEZ MONTERO. (2000) Jaime. Una Didáctica del Cálculo para el siglo XXI. Ed. R.G.M. SA. España </w:t>
+              <w:t>MARTINEZ MONTERO. (2000) Jaime. Una Didáctica del Cálculo para el siglo XXI. Ed. R.G.M. SA. España</w:t>
             </w:r>
           </w:p>
           <w:p>
@@ -8397,7 +8419,6 @@
               <w:keepNext w:val="false"/>
               <w:keepLines w:val="false"/>
               <w:widowControl/>
-              <w:pBdr/>
               <w:shd w:val="clear" w:fill="auto"/>
               <w:spacing w:lineRule="auto" w:line="240" w:before="0" w:after="0"/>
               <w:ind w:hanging="0" w:left="0" w:right="0"/>
@@ -8439,7 +8460,7 @@
                 <w:shd w:fill="auto" w:val="clear"/>
                 <w:vertAlign w:val="baseline"/>
               </w:rPr>
-              <w:t xml:space="preserve">VERGNAUD, Gérard. (1997). El niño, las matemáticas y la realidad. Ed Trillas. México. </w:t>
+              <w:t>VERGNAUD, Gérard. (1997). El niño, las matemáticas y la realidad. Ed Trillas. México.</w:t>
             </w:r>
           </w:p>
           <w:p>
@@ -8519,7 +8540,7 @@
                 <w:szCs w:val="22"/>
                 <w:vertAlign w:val="baseline"/>
               </w:rPr>
-              <w:t xml:space="preserve">RICO, Luis., Castro, Encarnación y Castro, Enrique. (1995) Estructuras Aritméticas Elementales y su Modelización. Impreso en Colombia  </w:t>
+              <w:t>RICO, Luis., Castro, Encarnación y Castro, Enrique. (1995) Estructuras Aritméticas Elementales y su Modelización. Impreso en Colombia</w:t>
             </w:r>
           </w:p>
           <w:p>
@@ -8598,7 +8619,6 @@
               <w:keepNext w:val="false"/>
               <w:keepLines w:val="false"/>
               <w:widowControl/>
-              <w:pBdr/>
               <w:shd w:val="clear" w:fill="auto"/>
               <w:spacing w:lineRule="auto" w:line="240" w:before="0" w:after="0"/>
               <w:ind w:hanging="0" w:left="0" w:right="0"/>
@@ -8652,7 +8672,6 @@
                 <w:ilvl w:val="0"/>
                 <w:numId w:val="6"/>
               </w:numPr>
-              <w:pBdr/>
               <w:shd w:val="clear" w:fill="auto"/>
               <w:spacing w:lineRule="auto" w:line="240" w:before="0" w:after="0"/>
               <w:ind w:hanging="360" w:left="720" w:right="0"/>
@@ -8714,7 +8733,7 @@
                 <w:shd w:fill="auto" w:val="clear"/>
                 <w:vertAlign w:val="baseline"/>
               </w:rPr>
-              <w:t xml:space="preserve">Los números enteros </w:t>
+              <w:t>Los números enteros</w:t>
             </w:r>
           </w:p>
           <w:p>
@@ -8788,7 +8807,6 @@
               <w:keepNext w:val="false"/>
               <w:keepLines w:val="false"/>
               <w:widowControl/>
-              <w:pBdr/>
               <w:shd w:val="clear" w:fill="auto"/>
               <w:spacing w:lineRule="auto" w:line="240" w:before="0" w:after="0"/>
               <w:ind w:hanging="0" w:left="0" w:right="0"/>
@@ -8933,7 +8951,7 @@
                 <w:szCs w:val="22"/>
                 <w:vertAlign w:val="baseline"/>
               </w:rPr>
-              <w:t xml:space="preserve">Números enteros.  Editorial SÍNTESIS S.A.  Madrid.  </w:t>
+              <w:t>Números enteros.  Editorial SÍNTESIS S.A.  Madrid.</w:t>
             </w:r>
           </w:p>
           <w:p>
@@ -8942,7 +8960,6 @@
               <w:keepNext w:val="false"/>
               <w:keepLines w:val="false"/>
               <w:widowControl/>
-              <w:pBdr/>
               <w:shd w:val="clear" w:fill="auto"/>
               <w:spacing w:lineRule="auto" w:line="240" w:before="0" w:after="0"/>
               <w:ind w:hanging="0" w:left="0" w:right="0"/>
@@ -8996,7 +9013,6 @@
                 <w:ilvl w:val="0"/>
                 <w:numId w:val="6"/>
               </w:numPr>
-              <w:pBdr/>
               <w:shd w:val="clear" w:fill="auto"/>
               <w:spacing w:lineRule="auto" w:line="240" w:before="0" w:after="0"/>
               <w:ind w:hanging="360" w:left="720" w:right="0"/>
@@ -9324,7 +9340,7 @@
                 <w:szCs w:val="22"/>
                 <w:vertAlign w:val="baseline"/>
               </w:rPr>
-              <w:t xml:space="preserve">. </w:t>
+              <w:t>.</w:t>
             </w:r>
           </w:p>
           <w:p>
@@ -9333,7 +9349,6 @@
               <w:keepNext w:val="false"/>
               <w:keepLines w:val="false"/>
               <w:widowControl/>
-              <w:pBdr/>
               <w:shd w:val="clear" w:fill="auto"/>
               <w:spacing w:lineRule="auto" w:line="240" w:before="0" w:after="0"/>
               <w:ind w:hanging="0" w:left="0" w:right="0"/>
@@ -9416,7 +9431,6 @@
               <w:keepNext w:val="false"/>
               <w:keepLines w:val="false"/>
               <w:widowControl/>
-              <w:pBdr/>
               <w:shd w:val="clear" w:fill="auto"/>
               <w:spacing w:lineRule="auto" w:line="240" w:before="0" w:after="0"/>
               <w:ind w:hanging="0" w:left="0" w:right="0"/>
@@ -9458,7 +9472,7 @@
                 <w:shd w:fill="auto" w:val="clear"/>
                 <w:vertAlign w:val="baseline"/>
               </w:rPr>
-              <w:t xml:space="preserve">Secretaría de educación para la cultura de Antioquia. (2006). Pensamiento Numérico y Sistemas Numéricos. Artes y Letras Ltda. Medellín-Colombia. </w:t>
+              <w:t>Secretaría de educación para la cultura de Antioquia. (2006). Pensamiento Numérico y Sistemas Numéricos. Artes y Letras Ltda. Medellín-Colombia.</w:t>
             </w:r>
           </w:p>
           <w:p>
@@ -9467,7 +9481,6 @@
               <w:keepNext w:val="false"/>
               <w:keepLines w:val="false"/>
               <w:widowControl/>
-              <w:pBdr/>
               <w:shd w:val="clear" w:fill="auto"/>
               <w:spacing w:lineRule="auto" w:line="240" w:before="0" w:after="0"/>
               <w:ind w:hanging="0" w:left="0" w:right="0"/>
@@ -9521,7 +9534,6 @@
                 <w:ilvl w:val="0"/>
                 <w:numId w:val="6"/>
               </w:numPr>
-              <w:pBdr/>
               <w:shd w:val="clear" w:fill="auto"/>
               <w:spacing w:lineRule="auto" w:line="240" w:before="0" w:after="0"/>
               <w:ind w:hanging="360" w:left="720" w:right="0"/>
@@ -9657,7 +9669,6 @@
               <w:keepNext w:val="false"/>
               <w:keepLines w:val="false"/>
               <w:widowControl/>
-              <w:pBdr/>
               <w:shd w:val="clear" w:fill="auto"/>
               <w:spacing w:lineRule="auto" w:line="240" w:before="0" w:after="0"/>
               <w:ind w:hanging="0" w:left="0" w:right="0"/>
@@ -9879,13 +9890,15 @@
                 <w:rFonts w:ascii="Calibri" w:hAnsi="Calibri" w:eastAsia="Calibri" w:cs="Calibri"/>
                 <w:position w:val="0"/>
                 <w:sz w:val="24"/>
-                <w:vertAlign w:val="baseline"/>
-              </w:rPr>
-            </w:pPr>
-            <w:r>
-              <w:rPr>
-                <w:rFonts w:eastAsia="Calibri" w:cs="Calibri" w:ascii="Calibri" w:hAnsi="Calibri"/>
-                <w:position w:val="0"/>
+                <w:sz w:val="24"/>
+                <w:vertAlign w:val="baseline"/>
+              </w:rPr>
+            </w:pPr>
+            <w:r>
+              <w:rPr>
+                <w:rFonts w:eastAsia="Calibri" w:cs="Calibri" w:ascii="Calibri" w:hAnsi="Calibri"/>
+                <w:position w:val="0"/>
+                <w:sz w:val="24"/>
                 <w:sz w:val="24"/>
                 <w:vertAlign w:val="baseline"/>
               </w:rPr>
@@ -9910,13 +9923,15 @@
                 <w:rFonts w:ascii="Calibri" w:hAnsi="Calibri" w:eastAsia="Calibri" w:cs="Calibri"/>
                 <w:position w:val="0"/>
                 <w:sz w:val="24"/>
-                <w:vertAlign w:val="baseline"/>
-              </w:rPr>
-            </w:pPr>
-            <w:r>
-              <w:rPr>
-                <w:rFonts w:eastAsia="Calibri" w:cs="Calibri" w:ascii="Calibri" w:hAnsi="Calibri"/>
-                <w:position w:val="0"/>
+                <w:sz w:val="24"/>
+                <w:vertAlign w:val="baseline"/>
+              </w:rPr>
+            </w:pPr>
+            <w:r>
+              <w:rPr>
+                <w:rFonts w:eastAsia="Calibri" w:cs="Calibri" w:ascii="Calibri" w:hAnsi="Calibri"/>
+                <w:position w:val="0"/>
+                <w:sz w:val="24"/>
                 <w:sz w:val="24"/>
                 <w:vertAlign w:val="baseline"/>
               </w:rPr>
@@ -9932,6 +9947,7 @@
           <w:rFonts w:ascii="Calibri" w:hAnsi="Calibri" w:eastAsia="Calibri" w:cs="Calibri"/>
           <w:position w:val="0"/>
           <w:sz w:val="24"/>
+          <w:sz w:val="24"/>
           <w:vertAlign w:val="baseline"/>
         </w:rPr>
       </w:pPr>
@@ -9939,6 +9955,7 @@
         <w:rPr>
           <w:rFonts w:eastAsia="Calibri" w:cs="Calibri" w:ascii="Calibri" w:hAnsi="Calibri"/>
           <w:position w:val="0"/>
+          <w:sz w:val="24"/>
           <w:sz w:val="24"/>
           <w:vertAlign w:val="baseline"/>
         </w:rPr>
@@ -9951,6 +9968,7 @@
           <w:rFonts w:ascii="Calibri" w:hAnsi="Calibri" w:eastAsia="Calibri" w:cs="Calibri"/>
           <w:position w:val="0"/>
           <w:sz w:val="24"/>
+          <w:sz w:val="24"/>
           <w:vertAlign w:val="baseline"/>
         </w:rPr>
       </w:pPr>
@@ -9958,6 +9976,7 @@
         <w:rPr>
           <w:rFonts w:eastAsia="Calibri" w:cs="Calibri" w:ascii="Calibri" w:hAnsi="Calibri"/>
           <w:position w:val="0"/>
+          <w:sz w:val="24"/>
           <w:sz w:val="24"/>
           <w:vertAlign w:val="baseline"/>
         </w:rPr>
@@ -10013,7 +10032,6 @@
                 <w:ilvl w:val="0"/>
                 <w:numId w:val="7"/>
               </w:numPr>
-              <w:pBdr/>
               <w:shd w:val="clear" w:fill="auto"/>
               <w:spacing w:lineRule="auto" w:line="240" w:before="0" w:after="0"/>
               <w:ind w:hanging="360" w:left="360" w:right="0"/>
@@ -10321,13 +10339,15 @@
                 <w:rFonts w:ascii="Calibri" w:hAnsi="Calibri" w:eastAsia="Calibri" w:cs="Calibri"/>
                 <w:position w:val="0"/>
                 <w:sz w:val="24"/>
-                <w:vertAlign w:val="baseline"/>
-              </w:rPr>
-            </w:pPr>
-            <w:r>
-              <w:rPr>
-                <w:rFonts w:eastAsia="Calibri" w:cs="Calibri" w:ascii="Calibri" w:hAnsi="Calibri"/>
-                <w:position w:val="0"/>
+                <w:sz w:val="24"/>
+                <w:vertAlign w:val="baseline"/>
+              </w:rPr>
+            </w:pPr>
+            <w:r>
+              <w:rPr>
+                <w:rFonts w:eastAsia="Calibri" w:cs="Calibri" w:ascii="Calibri" w:hAnsi="Calibri"/>
+                <w:position w:val="0"/>
+                <w:sz w:val="24"/>
                 <w:sz w:val="24"/>
                 <w:vertAlign w:val="baseline"/>
               </w:rPr>
@@ -10354,13 +10374,15 @@
                 <w:rFonts w:ascii="Calibri" w:hAnsi="Calibri" w:eastAsia="Calibri" w:cs="Calibri"/>
                 <w:position w:val="0"/>
                 <w:sz w:val="24"/>
-                <w:vertAlign w:val="baseline"/>
-              </w:rPr>
-            </w:pPr>
-            <w:r>
-              <w:rPr>
-                <w:rFonts w:eastAsia="Calibri" w:cs="Calibri" w:ascii="Calibri" w:hAnsi="Calibri"/>
-                <w:position w:val="0"/>
+                <w:sz w:val="24"/>
+                <w:vertAlign w:val="baseline"/>
+              </w:rPr>
+            </w:pPr>
+            <w:r>
+              <w:rPr>
+                <w:rFonts w:eastAsia="Calibri" w:cs="Calibri" w:ascii="Calibri" w:hAnsi="Calibri"/>
+                <w:position w:val="0"/>
+                <w:sz w:val="24"/>
                 <w:sz w:val="24"/>
                 <w:vertAlign w:val="baseline"/>
               </w:rPr>
@@ -10386,16 +10408,18 @@
                 <w:rFonts w:ascii="Calibri" w:hAnsi="Calibri" w:eastAsia="Calibri" w:cs="Calibri"/>
                 <w:position w:val="0"/>
                 <w:sz w:val="24"/>
-                <w:vertAlign w:val="baseline"/>
-              </w:rPr>
-            </w:pPr>
-            <w:r>
-              <w:rPr>
-                <w:rFonts w:eastAsia="Calibri" w:cs="Calibri" w:ascii="Calibri" w:hAnsi="Calibri"/>
-                <w:position w:val="0"/>
                 <w:sz w:val="24"/>
                 <w:vertAlign w:val="baseline"/>
               </w:rPr>
+            </w:pPr>
+            <w:r>
+              <w:rPr>
+                <w:rFonts w:eastAsia="Calibri" w:cs="Calibri" w:ascii="Calibri" w:hAnsi="Calibri"/>
+                <w:position w:val="0"/>
+                <w:sz w:val="24"/>
+                <w:sz w:val="24"/>
+                <w:vertAlign w:val="baseline"/>
+              </w:rPr>
               <w:t>Ingeniera Industrial</w:t>
             </w:r>
           </w:p>
@@ -10407,13 +10431,15 @@
                 <w:rFonts w:ascii="Calibri" w:hAnsi="Calibri" w:eastAsia="Calibri" w:cs="Calibri"/>
                 <w:position w:val="0"/>
                 <w:sz w:val="24"/>
-                <w:vertAlign w:val="baseline"/>
-              </w:rPr>
-            </w:pPr>
-            <w:r>
-              <w:rPr>
-                <w:rFonts w:eastAsia="Calibri" w:cs="Calibri" w:ascii="Calibri" w:hAnsi="Calibri"/>
-                <w:position w:val="0"/>
+                <w:sz w:val="24"/>
+                <w:vertAlign w:val="baseline"/>
+              </w:rPr>
+            </w:pPr>
+            <w:r>
+              <w:rPr>
+                <w:rFonts w:eastAsia="Calibri" w:cs="Calibri" w:ascii="Calibri" w:hAnsi="Calibri"/>
+                <w:position w:val="0"/>
+                <w:sz w:val="24"/>
                 <w:sz w:val="24"/>
                 <w:vertAlign w:val="baseline"/>
               </w:rPr>
@@ -10536,6 +10562,7 @@
           <w:rFonts w:ascii="Calibri" w:hAnsi="Calibri" w:eastAsia="Calibri" w:cs="Calibri"/>
           <w:position w:val="0"/>
           <w:sz w:val="24"/>
+          <w:sz w:val="24"/>
           <w:vertAlign w:val="baseline"/>
         </w:rPr>
       </w:pPr>
@@ -10543,6 +10570,7 @@
         <w:rPr>
           <w:rFonts w:eastAsia="Calibri" w:cs="Calibri" w:ascii="Calibri" w:hAnsi="Calibri"/>
           <w:position w:val="0"/>
+          <w:sz w:val="24"/>
           <w:sz w:val="24"/>
           <w:vertAlign w:val="baseline"/>
         </w:rPr>
@@ -10555,6 +10583,7 @@
           <w:rFonts w:ascii="Calibri" w:hAnsi="Calibri" w:eastAsia="Calibri" w:cs="Calibri"/>
           <w:position w:val="0"/>
           <w:sz w:val="24"/>
+          <w:sz w:val="24"/>
           <w:vertAlign w:val="baseline"/>
         </w:rPr>
       </w:pPr>
@@ -10562,6 +10591,7 @@
         <w:rPr>
           <w:rFonts w:eastAsia="Calibri" w:cs="Calibri" w:ascii="Calibri" w:hAnsi="Calibri"/>
           <w:position w:val="0"/>
+          <w:sz w:val="24"/>
           <w:sz w:val="24"/>
           <w:vertAlign w:val="baseline"/>
         </w:rPr>
@@ -10583,8 +10613,8 @@
         <w:tblLook w:val="0000"/>
       </w:tblPr>
       <w:tblGrid>
-        <w:gridCol w:w="288"/>
-        <w:gridCol w:w="3261"/>
+        <w:gridCol w:w="287"/>
+        <w:gridCol w:w="3262"/>
         <w:gridCol w:w="283"/>
         <w:gridCol w:w="3118"/>
         <w:gridCol w:w="285"/>
@@ -10618,7 +10648,6 @@
                 <w:ilvl w:val="0"/>
                 <w:numId w:val="7"/>
               </w:numPr>
-              <w:pBdr/>
               <w:shd w:val="clear" w:fill="auto"/>
               <w:spacing w:lineRule="auto" w:line="240" w:before="0" w:after="0"/>
               <w:ind w:hanging="360" w:left="360" w:right="0"/>
@@ -10754,6 +10783,7 @@
                 <w:color w:val="808080"/>
                 <w:position w:val="0"/>
                 <w:sz w:val="24"/>
+                <w:sz w:val="24"/>
                 <w:vertAlign w:val="baseline"/>
               </w:rPr>
               <w:t>Haga clic aquí o pulse para escribir una fecha.</w:t>
@@ -10813,7 +10843,7 @@
         </w:trPr>
         <w:tc>
           <w:tcPr>
-            <w:tcW w:w="288" w:type="dxa"/>
+            <w:tcW w:w="287" w:type="dxa"/>
             <w:tcBorders>
               <w:left w:val="single" w:sz="4" w:space="0" w:color="7F7F7F"/>
             </w:tcBorders>
@@ -10826,13 +10856,15 @@
                 <w:rFonts w:ascii="Calibri" w:hAnsi="Calibri" w:eastAsia="Calibri" w:cs="Calibri"/>
                 <w:position w:val="0"/>
                 <w:sz w:val="24"/>
-                <w:vertAlign w:val="baseline"/>
-              </w:rPr>
-            </w:pPr>
-            <w:r>
-              <w:rPr>
-                <w:rFonts w:eastAsia="Calibri" w:cs="Calibri" w:ascii="Calibri" w:hAnsi="Calibri"/>
-                <w:position w:val="0"/>
+                <w:sz w:val="24"/>
+                <w:vertAlign w:val="baseline"/>
+              </w:rPr>
+            </w:pPr>
+            <w:r>
+              <w:rPr>
+                <w:rFonts w:eastAsia="Calibri" w:cs="Calibri" w:ascii="Calibri" w:hAnsi="Calibri"/>
+                <w:position w:val="0"/>
+                <w:sz w:val="24"/>
                 <w:sz w:val="24"/>
                 <w:vertAlign w:val="baseline"/>
               </w:rPr>
@@ -10841,7 +10873,7 @@
         </w:tc>
         <w:tc>
           <w:tcPr>
-            <w:tcW w:w="3261" w:type="dxa"/>
+            <w:tcW w:w="3262" w:type="dxa"/>
             <w:tcBorders>
               <w:bottom w:val="single" w:sz="4" w:space="0" w:color="7F7F7F"/>
             </w:tcBorders>
@@ -11034,7 +11066,7 @@
         </w:trPr>
         <w:tc>
           <w:tcPr>
-            <w:tcW w:w="288" w:type="dxa"/>
+            <w:tcW w:w="287" w:type="dxa"/>
             <w:tcBorders>
               <w:left w:val="single" w:sz="4" w:space="0" w:color="7F7F7F"/>
               <w:bottom w:val="single" w:sz="4" w:space="0" w:color="000000"/>
@@ -11047,13 +11079,15 @@
                 <w:rFonts w:ascii="Calibri" w:hAnsi="Calibri" w:eastAsia="Calibri" w:cs="Calibri"/>
                 <w:position w:val="0"/>
                 <w:sz w:val="24"/>
-                <w:vertAlign w:val="baseline"/>
-              </w:rPr>
-            </w:pPr>
-            <w:r>
-              <w:rPr>
-                <w:rFonts w:eastAsia="Calibri" w:cs="Calibri" w:ascii="Calibri" w:hAnsi="Calibri"/>
-                <w:position w:val="0"/>
+                <w:sz w:val="24"/>
+                <w:vertAlign w:val="baseline"/>
+              </w:rPr>
+            </w:pPr>
+            <w:r>
+              <w:rPr>
+                <w:rFonts w:eastAsia="Calibri" w:cs="Calibri" w:ascii="Calibri" w:hAnsi="Calibri"/>
+                <w:position w:val="0"/>
+                <w:sz w:val="24"/>
                 <w:sz w:val="24"/>
                 <w:vertAlign w:val="baseline"/>
               </w:rPr>
@@ -11062,7 +11096,7 @@
         </w:tc>
         <w:tc>
           <w:tcPr>
-            <w:tcW w:w="3261" w:type="dxa"/>
+            <w:tcW w:w="3262" w:type="dxa"/>
             <w:tcBorders>
               <w:top w:val="single" w:sz="4" w:space="0" w:color="7F7F7F"/>
               <w:bottom w:val="single" w:sz="4" w:space="0" w:color="000000"/>
@@ -11322,7 +11356,9 @@
       </w:r>
     </w:p>
     <w:sectPr>
-      <w:footerReference w:type="default" r:id="rId4"/>
+      <w:footerReference w:type="even" r:id="rId4"/>
+      <w:footerReference w:type="default" r:id="rId5"/>
+      <w:footerReference w:type="first" r:id="rId6"/>
       <w:footnotePr>
         <w:numFmt w:val="decimal"/>
       </w:footnotePr>
@@ -11342,12 +11378,25 @@
 <w:ftr xmlns:o="urn:schemas-microsoft-com:office:office" xmlns:r="http://schemas.openxmlformats.org/officeDocument/2006/relationships" xmlns:v="urn:schemas-microsoft-com:vml" xmlns:w="http://schemas.openxmlformats.org/wordprocessingml/2006/main" xmlns:w10="urn:schemas-microsoft-com:office:word" xmlns:wp="http://schemas.openxmlformats.org/drawingml/2006/wordprocessingDrawing" xmlns:wps="http://schemas.microsoft.com/office/word/2010/wordprocessingShape" xmlns:wpg="http://schemas.microsoft.com/office/word/2010/wordprocessingGroup" xmlns:mc="http://schemas.openxmlformats.org/markup-compatibility/2006" xmlns:wp14="http://schemas.microsoft.com/office/word/2010/wordprocessingDrawing" xmlns:w14="http://schemas.microsoft.com/office/word/2010/wordml" xmlns:w15="http://schemas.microsoft.com/office/word/2012/wordml" mc:Ignorable="w14 wp14 w15">
   <w:p>
     <w:pPr>
+      <w:pStyle w:val="Footer"/>
+      <w:rPr/>
+    </w:pPr>
+    <w:r>
+      <w:rPr/>
+    </w:r>
+  </w:p>
+</w:ftr>
+</file>
+
+<file path=word/footer2.xml><?xml version="1.0" encoding="utf-8"?>
+<w:ftr xmlns:o="urn:schemas-microsoft-com:office:office" xmlns:r="http://schemas.openxmlformats.org/officeDocument/2006/relationships" xmlns:v="urn:schemas-microsoft-com:vml" xmlns:w="http://schemas.openxmlformats.org/wordprocessingml/2006/main" xmlns:w10="urn:schemas-microsoft-com:office:word" xmlns:wp="http://schemas.openxmlformats.org/drawingml/2006/wordprocessingDrawing" xmlns:wps="http://schemas.microsoft.com/office/word/2010/wordprocessingShape" xmlns:wpg="http://schemas.microsoft.com/office/word/2010/wordprocessingGroup" xmlns:mc="http://schemas.openxmlformats.org/markup-compatibility/2006" xmlns:wp14="http://schemas.microsoft.com/office/word/2010/wordprocessingDrawing" xmlns:w14="http://schemas.microsoft.com/office/word/2010/wordml" xmlns:w15="http://schemas.microsoft.com/office/word/2012/wordml" mc:Ignorable="w14 wp14 w15">
+  <w:p>
+    <w:pPr>
       <w:pStyle w:val="Normal1"/>
       <w:keepNext w:val="false"/>
       <w:keepLines w:val="false"/>
       <w:pageBreakBefore w:val="false"/>
       <w:widowControl/>
-      <w:pBdr/>
       <w:shd w:val="clear" w:fill="auto"/>
       <w:spacing w:lineRule="auto" w:line="240" w:before="0" w:after="0"/>
       <w:ind w:hanging="0" w:left="0" w:right="0"/>
@@ -11405,7 +11454,7 @@
     </w:r>
     <w:r>
       <w:rPr/>
-      <w:t>7</w:t>
+      <w:t>8</w:t>
     </w:r>
     <w:r>
       <w:rPr/>
@@ -11445,7 +11494,7 @@
     </w:r>
     <w:r>
       <w:rPr/>
-      <w:t>7</w:t>
+      <w:t>8</w:t>
     </w:r>
     <w:r>
       <w:rPr/>
@@ -11459,7 +11508,173 @@
       <w:keepLines w:val="false"/>
       <w:pageBreakBefore w:val="false"/>
       <w:widowControl/>
-      <w:pBdr/>
+      <w:shd w:val="clear" w:fill="auto"/>
+      <w:spacing w:lineRule="auto" w:line="240" w:before="0" w:after="0"/>
+      <w:ind w:hanging="0" w:left="0" w:right="0"/>
+      <w:jc w:val="left"/>
+      <w:rPr>
+        <w:rFonts w:ascii="Calibri" w:hAnsi="Calibri" w:eastAsia="Calibri" w:cs="Calibri"/>
+        <w:b w:val="false"/>
+        <w:i w:val="false"/>
+        <w:i w:val="false"/>
+        <w:caps w:val="false"/>
+        <w:smallCaps w:val="false"/>
+        <w:strike w:val="false"/>
+        <w:dstrike w:val="false"/>
+        <w:color w:val="000000"/>
+        <w:position w:val="0"/>
+        <w:sz w:val="20"/>
+        <w:sz w:val="20"/>
+        <w:szCs w:val="20"/>
+        <w:u w:val="none"/>
+        <w:shd w:fill="auto" w:val="clear"/>
+        <w:vertAlign w:val="baseline"/>
+      </w:rPr>
+    </w:pPr>
+    <w:r>
+      <w:rPr>
+        <w:rFonts w:eastAsia="Calibri" w:cs="Calibri" w:ascii="Calibri" w:hAnsi="Calibri"/>
+        <w:b w:val="false"/>
+        <w:i w:val="false"/>
+        <w:caps w:val="false"/>
+        <w:smallCaps w:val="false"/>
+        <w:strike w:val="false"/>
+        <w:dstrike w:val="false"/>
+        <w:color w:val="000000"/>
+        <w:position w:val="0"/>
+        <w:sz w:val="20"/>
+        <w:sz w:val="20"/>
+        <w:szCs w:val="20"/>
+        <w:u w:val="none"/>
+        <w:shd w:fill="auto" w:val="clear"/>
+        <w:vertAlign w:val="baseline"/>
+      </w:rPr>
+      <w:t>VD-FO-003, Versión 03</w:t>
+    </w:r>
+  </w:p>
+</w:ftr>
+</file>
+
+<file path=word/footer3.xml><?xml version="1.0" encoding="utf-8"?>
+<w:ftr xmlns:o="urn:schemas-microsoft-com:office:office" xmlns:r="http://schemas.openxmlformats.org/officeDocument/2006/relationships" xmlns:v="urn:schemas-microsoft-com:vml" xmlns:w="http://schemas.openxmlformats.org/wordprocessingml/2006/main" xmlns:w10="urn:schemas-microsoft-com:office:word" xmlns:wp="http://schemas.openxmlformats.org/drawingml/2006/wordprocessingDrawing" xmlns:wps="http://schemas.microsoft.com/office/word/2010/wordprocessingShape" xmlns:wpg="http://schemas.microsoft.com/office/word/2010/wordprocessingGroup" xmlns:mc="http://schemas.openxmlformats.org/markup-compatibility/2006" xmlns:wp14="http://schemas.microsoft.com/office/word/2010/wordprocessingDrawing" xmlns:w14="http://schemas.microsoft.com/office/word/2010/wordml" xmlns:w15="http://schemas.microsoft.com/office/word/2012/wordml" mc:Ignorable="w14 wp14 w15">
+  <w:p>
+    <w:pPr>
+      <w:pStyle w:val="Normal1"/>
+      <w:keepNext w:val="false"/>
+      <w:keepLines w:val="false"/>
+      <w:pageBreakBefore w:val="false"/>
+      <w:widowControl/>
+      <w:shd w:val="clear" w:fill="auto"/>
+      <w:spacing w:lineRule="auto" w:line="240" w:before="0" w:after="0"/>
+      <w:ind w:hanging="0" w:left="0" w:right="0"/>
+      <w:jc w:val="right"/>
+      <w:rPr>
+        <w:rFonts w:ascii="Calibri" w:hAnsi="Calibri" w:eastAsia="Calibri" w:cs="Calibri"/>
+        <w:b w:val="false"/>
+        <w:i w:val="false"/>
+        <w:i w:val="false"/>
+        <w:caps w:val="false"/>
+        <w:smallCaps w:val="false"/>
+        <w:strike w:val="false"/>
+        <w:dstrike w:val="false"/>
+        <w:color w:val="000000"/>
+        <w:position w:val="0"/>
+        <w:sz w:val="20"/>
+        <w:sz w:val="20"/>
+        <w:szCs w:val="20"/>
+        <w:u w:val="none"/>
+        <w:shd w:fill="auto" w:val="clear"/>
+        <w:vertAlign w:val="baseline"/>
+      </w:rPr>
+    </w:pPr>
+    <w:r>
+      <w:rPr>
+        <w:rFonts w:eastAsia="Calibri" w:cs="Calibri" w:ascii="Calibri" w:hAnsi="Calibri"/>
+        <w:b w:val="false"/>
+        <w:i w:val="false"/>
+        <w:caps w:val="false"/>
+        <w:smallCaps w:val="false"/>
+        <w:strike w:val="false"/>
+        <w:dstrike w:val="false"/>
+        <w:color w:val="000000"/>
+        <w:position w:val="0"/>
+        <w:sz w:val="20"/>
+        <w:sz w:val="20"/>
+        <w:szCs w:val="20"/>
+        <w:u w:val="none"/>
+        <w:shd w:fill="auto" w:val="clear"/>
+        <w:vertAlign w:val="baseline"/>
+      </w:rPr>
+      <w:t xml:space="preserve">Página </w:t>
+    </w:r>
+    <w:r>
+      <w:rPr/>
+      <w:fldChar w:fldCharType="begin"/>
+    </w:r>
+    <w:r>
+      <w:rPr/>
+      <w:instrText xml:space="preserve"> PAGE </w:instrText>
+    </w:r>
+    <w:r>
+      <w:rPr/>
+      <w:fldChar w:fldCharType="separate"/>
+    </w:r>
+    <w:r>
+      <w:rPr/>
+      <w:t>8</w:t>
+    </w:r>
+    <w:r>
+      <w:rPr/>
+      <w:fldChar w:fldCharType="end"/>
+    </w:r>
+    <w:r>
+      <w:rPr>
+        <w:rFonts w:eastAsia="Calibri" w:cs="Calibri" w:ascii="Calibri" w:hAnsi="Calibri"/>
+        <w:b w:val="false"/>
+        <w:i w:val="false"/>
+        <w:caps w:val="false"/>
+        <w:smallCaps w:val="false"/>
+        <w:strike w:val="false"/>
+        <w:dstrike w:val="false"/>
+        <w:color w:val="000000"/>
+        <w:position w:val="0"/>
+        <w:sz w:val="20"/>
+        <w:sz w:val="20"/>
+        <w:szCs w:val="20"/>
+        <w:u w:val="none"/>
+        <w:shd w:fill="auto" w:val="clear"/>
+        <w:vertAlign w:val="baseline"/>
+      </w:rPr>
+      <w:t xml:space="preserve"> de </w:t>
+    </w:r>
+    <w:r>
+      <w:rPr/>
+      <w:fldChar w:fldCharType="begin"/>
+    </w:r>
+    <w:r>
+      <w:rPr/>
+      <w:instrText xml:space="preserve"> NUMPAGES </w:instrText>
+    </w:r>
+    <w:r>
+      <w:rPr/>
+      <w:fldChar w:fldCharType="separate"/>
+    </w:r>
+    <w:r>
+      <w:rPr/>
+      <w:t>8</w:t>
+    </w:r>
+    <w:r>
+      <w:rPr/>
+      <w:fldChar w:fldCharType="end"/>
+    </w:r>
+  </w:p>
+  <w:p>
+    <w:pPr>
+      <w:pStyle w:val="Normal1"/>
+      <w:keepNext w:val="false"/>
+      <w:keepLines w:val="false"/>
+      <w:pageBreakBefore w:val="false"/>
+      <w:widowControl/>
       <w:shd w:val="clear" w:fill="auto"/>
       <w:spacing w:lineRule="auto" w:line="240" w:before="0" w:after="0"/>
       <w:ind w:hanging="0" w:left="0" w:right="0"/>
@@ -11537,7 +11752,6 @@
         <w:keepLines w:val="false"/>
         <w:pageBreakBefore w:val="false"/>
         <w:widowControl/>
-        <w:pBdr/>
         <w:shd w:val="clear" w:fill="auto"/>
         <w:spacing w:lineRule="auto" w:line="240" w:before="0" w:after="0"/>
         <w:ind w:hanging="0" w:left="0" w:right="0"/>
@@ -11563,7 +11777,7 @@
       </w:pPr>
       <w:r>
         <w:rPr>
-          <w:rStyle w:val="Caracteresdenotaalpie"/>
+          <w:rStyle w:val="FootnoteCharacters"/>
         </w:rPr>
         <w:footnoteRef/>
       </w:r>
@@ -11617,7 +11831,6 @@
         <w:keepLines w:val="false"/>
         <w:pageBreakBefore w:val="false"/>
         <w:widowControl/>
-        <w:pBdr/>
         <w:shd w:val="clear" w:fill="auto"/>
         <w:spacing w:lineRule="auto" w:line="240" w:before="0" w:after="0"/>
         <w:ind w:hanging="0" w:left="0" w:right="0"/>
@@ -11643,7 +11856,7 @@
       </w:pPr>
       <w:r>
         <w:rPr>
-          <w:rStyle w:val="Caracteresdenotaalpie"/>
+          <w:rStyle w:val="FootnoteCharacters"/>
         </w:rPr>
         <w:footnoteRef/>
       </w:r>
@@ -11694,7 +11907,6 @@
         <w:keepNext w:val="false"/>
         <w:keepLines w:val="false"/>
         <w:widowControl/>
-        <w:pBdr/>
         <w:shd w:val="clear" w:fill="auto"/>
         <w:spacing w:lineRule="auto" w:line="240" w:before="0" w:after="0"/>
         <w:ind w:hanging="0" w:left="0" w:right="0"/>
@@ -11762,6 +11974,7 @@
         <w:vertAlign w:val="baseline"/>
         <w:position w:val="0"/>
         <w:sz w:val="24"/>
+        <w:sz w:val="24"/>
       </w:rPr>
     </w:lvl>
     <w:lvl w:ilvl="1">
@@ -11779,6 +11992,7 @@
         <w:rFonts w:ascii="Courier New" w:hAnsi="Courier New" w:cs="Courier New" w:hint="default"/>
         <w:vertAlign w:val="baseline"/>
         <w:position w:val="0"/>
+        <w:sz w:val="24"/>
         <w:sz w:val="24"/>
       </w:rPr>
     </w:lvl>
@@ -11798,6 +12012,7 @@
         <w:vertAlign w:val="baseline"/>
         <w:position w:val="0"/>
         <w:sz w:val="24"/>
+        <w:sz w:val="24"/>
       </w:rPr>
     </w:lvl>
     <w:lvl w:ilvl="3">
@@ -11815,6 +12030,7 @@
         <w:rFonts w:ascii="Noto Sans Symbols" w:hAnsi="Noto Sans Symbols" w:cs="Noto Sans Symbols" w:hint="default"/>
         <w:vertAlign w:val="baseline"/>
         <w:position w:val="0"/>
+        <w:sz w:val="24"/>
         <w:sz w:val="24"/>
       </w:rPr>
     </w:lvl>
@@ -11834,6 +12050,7 @@
         <w:vertAlign w:val="baseline"/>
         <w:position w:val="0"/>
         <w:sz w:val="24"/>
+        <w:sz w:val="24"/>
       </w:rPr>
     </w:lvl>
     <w:lvl w:ilvl="5">
@@ -11851,6 +12068,7 @@
         <w:rFonts w:ascii="Noto Sans Symbols" w:hAnsi="Noto Sans Symbols" w:cs="Noto Sans Symbols" w:hint="default"/>
         <w:vertAlign w:val="baseline"/>
         <w:position w:val="0"/>
+        <w:sz w:val="24"/>
         <w:sz w:val="24"/>
       </w:rPr>
     </w:lvl>
@@ -11870,6 +12088,7 @@
         <w:vertAlign w:val="baseline"/>
         <w:position w:val="0"/>
         <w:sz w:val="24"/>
+        <w:sz w:val="24"/>
       </w:rPr>
     </w:lvl>
     <w:lvl w:ilvl="7">
@@ -11888,6 +12107,7 @@
         <w:vertAlign w:val="baseline"/>
         <w:position w:val="0"/>
         <w:sz w:val="24"/>
+        <w:sz w:val="24"/>
       </w:rPr>
     </w:lvl>
     <w:lvl w:ilvl="8">
@@ -11905,6 +12125,7 @@
         <w:rFonts w:ascii="Noto Sans Symbols" w:hAnsi="Noto Sans Symbols" w:cs="Noto Sans Symbols" w:hint="default"/>
         <w:vertAlign w:val="baseline"/>
         <w:position w:val="0"/>
+        <w:sz w:val="24"/>
         <w:sz w:val="24"/>
       </w:rPr>
     </w:lvl>
@@ -11926,6 +12147,7 @@
         <w:vertAlign w:val="baseline"/>
         <w:position w:val="0"/>
         <w:sz w:val="24"/>
+        <w:sz w:val="24"/>
       </w:rPr>
     </w:lvl>
     <w:lvl w:ilvl="1">
@@ -11943,6 +12165,7 @@
         <w:rFonts w:ascii="Courier New" w:hAnsi="Courier New" w:cs="Courier New" w:hint="default"/>
         <w:vertAlign w:val="baseline"/>
         <w:position w:val="0"/>
+        <w:sz w:val="24"/>
         <w:sz w:val="24"/>
       </w:rPr>
     </w:lvl>
@@ -11962,6 +12185,7 @@
         <w:vertAlign w:val="baseline"/>
         <w:position w:val="0"/>
         <w:sz w:val="24"/>
+        <w:sz w:val="24"/>
       </w:rPr>
     </w:lvl>
     <w:lvl w:ilvl="3">
@@ -11979,6 +12203,7 @@
         <w:rFonts w:ascii="Noto Sans Symbols" w:hAnsi="Noto Sans Symbols" w:cs="Noto Sans Symbols" w:hint="default"/>
         <w:vertAlign w:val="baseline"/>
         <w:position w:val="0"/>
+        <w:sz w:val="24"/>
         <w:sz w:val="24"/>
       </w:rPr>
     </w:lvl>
@@ -11998,6 +12223,7 @@
         <w:vertAlign w:val="baseline"/>
         <w:position w:val="0"/>
         <w:sz w:val="24"/>
+        <w:sz w:val="24"/>
       </w:rPr>
     </w:lvl>
     <w:lvl w:ilvl="5">
@@ -12015,6 +12241,7 @@
         <w:rFonts w:ascii="Noto Sans Symbols" w:hAnsi="Noto Sans Symbols" w:cs="Noto Sans Symbols" w:hint="default"/>
         <w:vertAlign w:val="baseline"/>
         <w:position w:val="0"/>
+        <w:sz w:val="24"/>
         <w:sz w:val="24"/>
       </w:rPr>
     </w:lvl>
@@ -12034,6 +12261,7 @@
         <w:vertAlign w:val="baseline"/>
         <w:position w:val="0"/>
         <w:sz w:val="24"/>
+        <w:sz w:val="24"/>
       </w:rPr>
     </w:lvl>
     <w:lvl w:ilvl="7">
@@ -12052,6 +12280,7 @@
         <w:vertAlign w:val="baseline"/>
         <w:position w:val="0"/>
         <w:sz w:val="24"/>
+        <w:sz w:val="24"/>
       </w:rPr>
     </w:lvl>
     <w:lvl w:ilvl="8">
@@ -12069,6 +12298,7 @@
         <w:rFonts w:ascii="Noto Sans Symbols" w:hAnsi="Noto Sans Symbols" w:cs="Noto Sans Symbols" w:hint="default"/>
         <w:vertAlign w:val="baseline"/>
         <w:position w:val="0"/>
+        <w:sz w:val="24"/>
         <w:sz w:val="24"/>
       </w:rPr>
     </w:lvl>
@@ -12090,6 +12320,7 @@
         <w:vertAlign w:val="baseline"/>
         <w:position w:val="0"/>
         <w:sz w:val="24"/>
+        <w:sz w:val="24"/>
       </w:rPr>
     </w:lvl>
     <w:lvl w:ilvl="1">
@@ -12107,6 +12338,7 @@
         <w:rFonts w:ascii="Courier New" w:hAnsi="Courier New" w:cs="Courier New" w:hint="default"/>
         <w:vertAlign w:val="baseline"/>
         <w:position w:val="0"/>
+        <w:sz w:val="24"/>
         <w:sz w:val="24"/>
       </w:rPr>
     </w:lvl>
@@ -12126,6 +12358,7 @@
         <w:vertAlign w:val="baseline"/>
         <w:position w:val="0"/>
         <w:sz w:val="24"/>
+        <w:sz w:val="24"/>
       </w:rPr>
     </w:lvl>
     <w:lvl w:ilvl="3">
@@ -12143,6 +12376,7 @@
         <w:rFonts w:ascii="Noto Sans Symbols" w:hAnsi="Noto Sans Symbols" w:cs="Noto Sans Symbols" w:hint="default"/>
         <w:vertAlign w:val="baseline"/>
         <w:position w:val="0"/>
+        <w:sz w:val="24"/>
         <w:sz w:val="24"/>
       </w:rPr>
     </w:lvl>
@@ -12162,6 +12396,7 @@
         <w:vertAlign w:val="baseline"/>
         <w:position w:val="0"/>
         <w:sz w:val="24"/>
+        <w:sz w:val="24"/>
       </w:rPr>
     </w:lvl>
     <w:lvl w:ilvl="5">
@@ -12179,6 +12414,7 @@
         <w:rFonts w:ascii="Noto Sans Symbols" w:hAnsi="Noto Sans Symbols" w:cs="Noto Sans Symbols" w:hint="default"/>
         <w:vertAlign w:val="baseline"/>
         <w:position w:val="0"/>
+        <w:sz w:val="24"/>
         <w:sz w:val="24"/>
       </w:rPr>
     </w:lvl>
@@ -12198,6 +12434,7 @@
         <w:vertAlign w:val="baseline"/>
         <w:position w:val="0"/>
         <w:sz w:val="24"/>
+        <w:sz w:val="24"/>
       </w:rPr>
     </w:lvl>
     <w:lvl w:ilvl="7">
@@ -12216,6 +12453,7 @@
         <w:vertAlign w:val="baseline"/>
         <w:position w:val="0"/>
         <w:sz w:val="24"/>
+        <w:sz w:val="24"/>
       </w:rPr>
     </w:lvl>
     <w:lvl w:ilvl="8">
@@ -12233,6 +12471,7 @@
         <w:rFonts w:ascii="Noto Sans Symbols" w:hAnsi="Noto Sans Symbols" w:cs="Noto Sans Symbols" w:hint="default"/>
         <w:vertAlign w:val="baseline"/>
         <w:position w:val="0"/>
+        <w:sz w:val="24"/>
         <w:sz w:val="24"/>
       </w:rPr>
     </w:lvl>
@@ -12254,6 +12493,7 @@
         <w:vertAlign w:val="baseline"/>
         <w:position w:val="0"/>
         <w:sz w:val="24"/>
+        <w:sz w:val="24"/>
       </w:rPr>
     </w:lvl>
     <w:lvl w:ilvl="1">
@@ -12271,6 +12511,7 @@
         <w:rFonts w:ascii="Courier New" w:hAnsi="Courier New" w:cs="Courier New" w:hint="default"/>
         <w:vertAlign w:val="baseline"/>
         <w:position w:val="0"/>
+        <w:sz w:val="24"/>
         <w:sz w:val="24"/>
       </w:rPr>
     </w:lvl>
@@ -12290,6 +12531,7 @@
         <w:vertAlign w:val="baseline"/>
         <w:position w:val="0"/>
         <w:sz w:val="24"/>
+        <w:sz w:val="24"/>
       </w:rPr>
     </w:lvl>
     <w:lvl w:ilvl="3">
@@ -12307,6 +12549,7 @@
         <w:rFonts w:ascii="Noto Sans Symbols" w:hAnsi="Noto Sans Symbols" w:cs="Noto Sans Symbols" w:hint="default"/>
         <w:vertAlign w:val="baseline"/>
         <w:position w:val="0"/>
+        <w:sz w:val="24"/>
         <w:sz w:val="24"/>
       </w:rPr>
     </w:lvl>
@@ -12326,6 +12569,7 @@
         <w:vertAlign w:val="baseline"/>
         <w:position w:val="0"/>
         <w:sz w:val="24"/>
+        <w:sz w:val="24"/>
       </w:rPr>
     </w:lvl>
     <w:lvl w:ilvl="5">
@@ -12343,6 +12587,7 @@
         <w:rFonts w:ascii="Noto Sans Symbols" w:hAnsi="Noto Sans Symbols" w:cs="Noto Sans Symbols" w:hint="default"/>
         <w:vertAlign w:val="baseline"/>
         <w:position w:val="0"/>
+        <w:sz w:val="24"/>
         <w:sz w:val="24"/>
       </w:rPr>
     </w:lvl>
@@ -12362,6 +12607,7 @@
         <w:vertAlign w:val="baseline"/>
         <w:position w:val="0"/>
         <w:sz w:val="24"/>
+        <w:sz w:val="24"/>
       </w:rPr>
     </w:lvl>
     <w:lvl w:ilvl="7">
@@ -12380,6 +12626,7 @@
         <w:vertAlign w:val="baseline"/>
         <w:position w:val="0"/>
         <w:sz w:val="24"/>
+        <w:sz w:val="24"/>
       </w:rPr>
     </w:lvl>
     <w:lvl w:ilvl="8">
@@ -12397,6 +12644,7 @@
         <w:rFonts w:ascii="Noto Sans Symbols" w:hAnsi="Noto Sans Symbols" w:cs="Noto Sans Symbols" w:hint="default"/>
         <w:vertAlign w:val="baseline"/>
         <w:position w:val="0"/>
+        <w:sz w:val="24"/>
         <w:sz w:val="24"/>
       </w:rPr>
     </w:lvl>
@@ -12418,6 +12666,7 @@
         <w:vertAlign w:val="baseline"/>
         <w:position w:val="0"/>
         <w:sz w:val="24"/>
+        <w:sz w:val="24"/>
       </w:rPr>
     </w:lvl>
     <w:lvl w:ilvl="1">
@@ -12435,6 +12684,7 @@
         <w:rFonts w:ascii="Courier New" w:hAnsi="Courier New" w:cs="Courier New" w:hint="default"/>
         <w:vertAlign w:val="baseline"/>
         <w:position w:val="0"/>
+        <w:sz w:val="24"/>
         <w:sz w:val="24"/>
       </w:rPr>
     </w:lvl>
@@ -12454,6 +12704,7 @@
         <w:vertAlign w:val="baseline"/>
         <w:position w:val="0"/>
         <w:sz w:val="24"/>
+        <w:sz w:val="24"/>
       </w:rPr>
     </w:lvl>
     <w:lvl w:ilvl="3">
@@ -12471,6 +12722,7 @@
         <w:rFonts w:ascii="Noto Sans Symbols" w:hAnsi="Noto Sans Symbols" w:cs="Noto Sans Symbols" w:hint="default"/>
         <w:vertAlign w:val="baseline"/>
         <w:position w:val="0"/>
+        <w:sz w:val="24"/>
         <w:sz w:val="24"/>
       </w:rPr>
     </w:lvl>
@@ -12490,6 +12742,7 @@
         <w:vertAlign w:val="baseline"/>
         <w:position w:val="0"/>
         <w:sz w:val="24"/>
+        <w:sz w:val="24"/>
       </w:rPr>
     </w:lvl>
     <w:lvl w:ilvl="5">
@@ -12507,6 +12760,7 @@
         <w:rFonts w:ascii="Noto Sans Symbols" w:hAnsi="Noto Sans Symbols" w:cs="Noto Sans Symbols" w:hint="default"/>
         <w:vertAlign w:val="baseline"/>
         <w:position w:val="0"/>
+        <w:sz w:val="24"/>
         <w:sz w:val="24"/>
       </w:rPr>
     </w:lvl>
@@ -12526,6 +12780,7 @@
         <w:vertAlign w:val="baseline"/>
         <w:position w:val="0"/>
         <w:sz w:val="24"/>
+        <w:sz w:val="24"/>
       </w:rPr>
     </w:lvl>
     <w:lvl w:ilvl="7">
@@ -12544,6 +12799,7 @@
         <w:vertAlign w:val="baseline"/>
         <w:position w:val="0"/>
         <w:sz w:val="24"/>
+        <w:sz w:val="24"/>
       </w:rPr>
     </w:lvl>
     <w:lvl w:ilvl="8">
@@ -12561,6 +12817,7 @@
         <w:rFonts w:ascii="Noto Sans Symbols" w:hAnsi="Noto Sans Symbols" w:cs="Noto Sans Symbols" w:hint="default"/>
         <w:vertAlign w:val="baseline"/>
         <w:position w:val="0"/>
+        <w:sz w:val="24"/>
         <w:sz w:val="24"/>
       </w:rPr>
     </w:lvl>
@@ -12582,6 +12839,7 @@
         <w:vertAlign w:val="baseline"/>
         <w:position w:val="0"/>
         <w:sz w:val="24"/>
+        <w:sz w:val="24"/>
       </w:rPr>
     </w:lvl>
     <w:lvl w:ilvl="1">
@@ -12599,6 +12857,7 @@
         <w:rFonts w:ascii="Courier New" w:hAnsi="Courier New" w:cs="Courier New" w:hint="default"/>
         <w:vertAlign w:val="baseline"/>
         <w:position w:val="0"/>
+        <w:sz w:val="24"/>
         <w:sz w:val="24"/>
       </w:rPr>
     </w:lvl>
@@ -12618,6 +12877,7 @@
         <w:vertAlign w:val="baseline"/>
         <w:position w:val="0"/>
         <w:sz w:val="24"/>
+        <w:sz w:val="24"/>
       </w:rPr>
     </w:lvl>
     <w:lvl w:ilvl="3">
@@ -12635,6 +12895,7 @@
         <w:rFonts w:ascii="Noto Sans Symbols" w:hAnsi="Noto Sans Symbols" w:cs="Noto Sans Symbols" w:hint="default"/>
         <w:vertAlign w:val="baseline"/>
         <w:position w:val="0"/>
+        <w:sz w:val="24"/>
         <w:sz w:val="24"/>
       </w:rPr>
     </w:lvl>
@@ -12654,6 +12915,7 @@
         <w:vertAlign w:val="baseline"/>
         <w:position w:val="0"/>
         <w:sz w:val="24"/>
+        <w:sz w:val="24"/>
       </w:rPr>
     </w:lvl>
     <w:lvl w:ilvl="5">
@@ -12671,6 +12933,7 @@
         <w:rFonts w:ascii="Noto Sans Symbols" w:hAnsi="Noto Sans Symbols" w:cs="Noto Sans Symbols" w:hint="default"/>
         <w:vertAlign w:val="baseline"/>
         <w:position w:val="0"/>
+        <w:sz w:val="24"/>
         <w:sz w:val="24"/>
       </w:rPr>
     </w:lvl>
@@ -12690,6 +12953,7 @@
         <w:vertAlign w:val="baseline"/>
         <w:position w:val="0"/>
         <w:sz w:val="24"/>
+        <w:sz w:val="24"/>
       </w:rPr>
     </w:lvl>
     <w:lvl w:ilvl="7">
@@ -12708,6 +12972,7 @@
         <w:vertAlign w:val="baseline"/>
         <w:position w:val="0"/>
         <w:sz w:val="24"/>
+        <w:sz w:val="24"/>
       </w:rPr>
     </w:lvl>
     <w:lvl w:ilvl="8">
@@ -12725,6 +12990,7 @@
         <w:rFonts w:ascii="Noto Sans Symbols" w:hAnsi="Noto Sans Symbols" w:cs="Noto Sans Symbols" w:hint="default"/>
         <w:vertAlign w:val="baseline"/>
         <w:position w:val="0"/>
+        <w:sz w:val="24"/>
         <w:sz w:val="24"/>
       </w:rPr>
     </w:lvl>
@@ -12745,6 +13011,7 @@
         <w:vertAlign w:val="baseline"/>
         <w:position w:val="0"/>
         <w:sz w:val="24"/>
+        <w:sz w:val="24"/>
       </w:rPr>
     </w:lvl>
     <w:lvl w:ilvl="1">
@@ -12761,6 +13028,7 @@
       <w:rPr>
         <w:vertAlign w:val="baseline"/>
         <w:position w:val="0"/>
+        <w:sz w:val="24"/>
         <w:sz w:val="24"/>
       </w:rPr>
     </w:lvl>
@@ -12779,6 +13047,7 @@
         <w:vertAlign w:val="baseline"/>
         <w:position w:val="0"/>
         <w:sz w:val="24"/>
+        <w:sz w:val="24"/>
       </w:rPr>
     </w:lvl>
     <w:lvl w:ilvl="3">
@@ -12795,6 +13064,7 @@
       <w:rPr>
         <w:vertAlign w:val="baseline"/>
         <w:position w:val="0"/>
+        <w:sz w:val="24"/>
         <w:sz w:val="24"/>
       </w:rPr>
     </w:lvl>
@@ -12813,6 +13083,7 @@
         <w:vertAlign w:val="baseline"/>
         <w:position w:val="0"/>
         <w:sz w:val="24"/>
+        <w:sz w:val="24"/>
       </w:rPr>
     </w:lvl>
     <w:lvl w:ilvl="5">
@@ -12829,6 +13100,7 @@
       <w:rPr>
         <w:vertAlign w:val="baseline"/>
         <w:position w:val="0"/>
+        <w:sz w:val="24"/>
         <w:sz w:val="24"/>
       </w:rPr>
     </w:lvl>
@@ -12847,6 +13119,7 @@
         <w:vertAlign w:val="baseline"/>
         <w:position w:val="0"/>
         <w:sz w:val="24"/>
+        <w:sz w:val="24"/>
       </w:rPr>
     </w:lvl>
     <w:lvl w:ilvl="7">
@@ -12864,6 +13137,7 @@
         <w:vertAlign w:val="baseline"/>
         <w:position w:val="0"/>
         <w:sz w:val="24"/>
+        <w:sz w:val="24"/>
       </w:rPr>
     </w:lvl>
     <w:lvl w:ilvl="8">
@@ -12880,6 +13154,7 @@
       <w:rPr>
         <w:vertAlign w:val="baseline"/>
         <w:position w:val="0"/>
+        <w:sz w:val="24"/>
         <w:sz w:val="24"/>
       </w:rPr>
     </w:lvl>
@@ -13202,6 +13477,7 @@
       <w:w w:val="100"/>
       <w:position w:val="0"/>
       <w:sz w:val="24"/>
+      <w:sz w:val="24"/>
       <w:effect w:val="none"/>
       <w:vertAlign w:val="baseline"/>
       <w:em w:val="none"/>
@@ -13229,6 +13505,7 @@
       <w:w w:val="100"/>
       <w:position w:val="0"/>
       <w:sz w:val="24"/>
+      <w:sz w:val="24"/>
       <w:effect w:val="none"/>
       <w:vertAlign w:val="baseline"/>
       <w:em w:val="none"/>
@@ -13243,6 +13520,7 @@
       <w:bCs/>
       <w:w w:val="100"/>
       <w:position w:val="0"/>
+      <w:sz w:val="24"/>
       <w:sz w:val="24"/>
       <w:effect w:val="none"/>
       <w:vertAlign w:val="baseline"/>
@@ -13300,6 +13578,7 @@
       <w:w w:val="100"/>
       <w:position w:val="0"/>
       <w:sz w:val="24"/>
+      <w:sz w:val="24"/>
       <w:effect w:val="none"/>
       <w:vertAlign w:val="baseline"/>
       <w:em w:val="none"/>
@@ -13323,6 +13602,7 @@
       <w:w w:val="100"/>
       <w:position w:val="0"/>
       <w:sz w:val="24"/>
+      <w:sz w:val="24"/>
       <w:effect w:val="none"/>
       <w:vertAlign w:val="baseline"/>
       <w:em w:val="none"/>
@@ -13335,6 +13615,7 @@
       <w:rFonts w:ascii="Arial" w:hAnsi="Arial"/>
       <w:w w:val="100"/>
       <w:position w:val="0"/>
+      <w:sz w:val="24"/>
       <w:sz w:val="24"/>
       <w:effect w:val="none"/>
       <w:vertAlign w:val="baseline"/>
@@ -13359,6 +13640,7 @@
       <w:w w:val="100"/>
       <w:position w:val="0"/>
       <w:sz w:val="24"/>
+      <w:sz w:val="24"/>
       <w:effect w:val="none"/>
       <w:vertAlign w:val="baseline"/>
       <w:em w:val="none"/>
@@ -13371,6 +13653,7 @@
       <w:color w:val="0000FF"/>
       <w:w w:val="100"/>
       <w:position w:val="0"/>
+      <w:sz w:val="24"/>
       <w:sz w:val="24"/>
       <w:u w:val="single"/>
       <w:effect w:val="none"/>
@@ -13390,8 +13673,22 @@
     <w:qFormat/>
     <w:rPr/>
   </w:style>
+  <w:style w:type="character" w:styleId="FootnoteCharacters">
+    <w:name w:val="Footnote Characters"/>
+    <w:qFormat/>
+    <w:rPr>
+      <w:vertAlign w:val="superscript"/>
+    </w:rPr>
+  </w:style>
   <w:style w:type="character" w:styleId="FootnoteReference">
     <w:name w:val="Footnote Reference"/>
+    <w:rPr>
+      <w:vertAlign w:val="superscript"/>
+    </w:rPr>
+  </w:style>
+  <w:style w:type="character" w:styleId="EndnoteCharacters">
+    <w:name w:val="Endnote Characters"/>
+    <w:qFormat/>
     <w:rPr>
       <w:vertAlign w:val="superscript"/>
     </w:rPr>
@@ -13407,8 +13704,8 @@
     <w:qFormat/>
     <w:rPr/>
   </w:style>
-  <w:style w:type="paragraph" w:styleId="Ttulo">
-    <w:name w:val="Título"/>
+  <w:style w:type="paragraph" w:styleId="Heading">
+    <w:name w:val="Heading"/>
     <w:basedOn w:val="Normal"/>
     <w:next w:val="BodyText"/>
     <w:qFormat/>
@@ -13454,6 +13751,32 @@
       <w:szCs w:val="24"/>
     </w:rPr>
   </w:style>
+  <w:style w:type="paragraph" w:styleId="Index">
+    <w:name w:val="Index"/>
+    <w:basedOn w:val="Normal"/>
+    <w:qFormat/>
+    <w:pPr>
+      <w:suppressLineNumbers/>
+    </w:pPr>
+    <w:rPr>
+      <w:rFonts w:cs="Lohit Devanagari"/>
+    </w:rPr>
+  </w:style>
+  <w:style w:type="paragraph" w:styleId="Ttulo">
+    <w:name w:val="Título"/>
+    <w:basedOn w:val="Normal"/>
+    <w:next w:val="BodyText"/>
+    <w:qFormat/>
+    <w:pPr>
+      <w:keepNext w:val="true"/>
+      <w:spacing w:before="240" w:after="120"/>
+    </w:pPr>
+    <w:rPr>
+      <w:rFonts w:ascii="Liberation Sans" w:hAnsi="Liberation Sans" w:eastAsia="Noto Sans CJK SC" w:cs="Lohit Devanagari"/>
+      <w:sz w:val="28"/>
+      <w:szCs w:val="28"/>
+    </w:rPr>
+  </w:style>
   <w:style w:type="paragraph" w:styleId="Ndice">
     <w:name w:val="Índice"/>
     <w:basedOn w:val="Normal"/>
@@ -13470,6 +13793,7 @@
     <w:qFormat/>
     <w:pPr>
       <w:widowControl/>
+      <w:suppressAutoHyphens w:val="true"/>
       <w:bidi w:val="0"/>
       <w:spacing w:before="0" w:after="0"/>
       <w:jc w:val="left"/>
@@ -13615,6 +13939,13 @@
     <w:pPr/>
     <w:rPr/>
   </w:style>
+  <w:style w:type="paragraph" w:styleId="HeaderandFooter">
+    <w:name w:val="Header and Footer"/>
+    <w:basedOn w:val="Normal"/>
+    <w:qFormat/>
+    <w:pPr/>
+    <w:rPr/>
+  </w:style>
   <w:style w:type="paragraph" w:styleId="Footer">
     <w:name w:val="Footer"/>
     <w:basedOn w:val="Normal1"/>
@@ -13735,7 +14066,7 @@
       <w:outlineLvl w:val="0"/>
     </w:pPr>
     <w:rPr>
-      <w:rFonts w:ascii="Calibri" w:hAnsi="Calibri" w:cs="Calibri" w:eastAsia="Arial"/>
+      <w:rFonts w:ascii="Calibri" w:hAnsi="Calibri" w:eastAsia="Arial" w:cs="Calibri"/>
       <w:color w:val="000000"/>
       <w:w w:val="100"/>
       <w:kern w:val="0"/>
@@ -13852,7 +14183,6 @@
       <w:ind w:rightChars="0"/>
       <w:spacing w:line="1" w:lineRule="atLeast"/>
     </w:pPr>
-    <w:rPr/>
     <w:tblPr>
       <w:tblCellMar>
         <w:top w:w="0" w:type="dxa"/>
@@ -13870,7 +14200,6 @@
       <w:ind w:rightChars="0"/>
       <w:spacing w:line="1" w:lineRule="atLeast"/>
     </w:pPr>
-    <w:rPr/>
     <w:tblPr>
       <w:tblBorders>
         <w:top w:val="single" w:color="auto" w:sz="4" w:space="0"/>

</xml_diff>